<commit_message>
nieuwe probleem- en doelstelling
</commit_message>
<xml_diff>
--- a/uiteindelijk FO.docx
+++ b/uiteindelijk FO.docx
@@ -467,7 +467,67 @@
         <w:rPr>
           <w:rFonts w:ascii="Calibri" w:eastAsia="Calibri" w:hAnsi="Calibri" w:cs="Calibri"/>
         </w:rPr>
-        <w:t>Op dit moment is er een systeem op de NHL om het aantal koffie dat je hebt aangeschaft te meten. Dat doen ze doormiddel van een stempelkaart die de studenten bij hun moeten houden. Alleen veel mensen vergeten hem of raken ze kwijt. Het percentage van de studenten die er gebruik van maken is daardoor veel lager dat het kan zijn.</w:t>
+        <w:t>Op dit moment is er een systeem op de NHL om het aantal</w:t>
+      </w:r>
+      <w:r>
+        <w:rPr>
+          <w:rFonts w:ascii="Calibri" w:eastAsia="Calibri" w:hAnsi="Calibri" w:cs="Calibri"/>
+        </w:rPr>
+        <w:t xml:space="preserve"> koppen</w:t>
+      </w:r>
+      <w:r>
+        <w:rPr>
+          <w:rFonts w:ascii="Calibri" w:eastAsia="Calibri" w:hAnsi="Calibri" w:cs="Calibri"/>
+        </w:rPr>
+        <w:t xml:space="preserve"> koffie dat je hebt aangeschaft te meten.</w:t>
+      </w:r>
+      <w:r>
+        <w:rPr>
+          <w:rFonts w:ascii="Calibri" w:eastAsia="Calibri" w:hAnsi="Calibri" w:cs="Calibri"/>
+        </w:rPr>
+        <w:t xml:space="preserve"> Als je 10 koppen koffie hebt aangeschaft krijg je de elfde gratis. Dat doen de kassamedewerkers</w:t>
+      </w:r>
+      <w:r>
+        <w:rPr>
+          <w:rFonts w:ascii="Calibri" w:eastAsia="Calibri" w:hAnsi="Calibri" w:cs="Calibri"/>
+        </w:rPr>
+        <w:t xml:space="preserve"> doormiddel van e</w:t>
+      </w:r>
+      <w:r>
+        <w:rPr>
+          <w:rFonts w:ascii="Calibri" w:eastAsia="Calibri" w:hAnsi="Calibri" w:cs="Calibri"/>
+        </w:rPr>
+        <w:t>en stempelkaart die de klanten bij zich</w:t>
+      </w:r>
+      <w:r>
+        <w:rPr>
+          <w:rFonts w:ascii="Calibri" w:eastAsia="Calibri" w:hAnsi="Calibri" w:cs="Calibri"/>
+        </w:rPr>
+        <w:t xml:space="preserve"> moeten houden. Alleen veel</w:t>
+      </w:r>
+      <w:r>
+        <w:rPr>
+          <w:rFonts w:ascii="Calibri" w:eastAsia="Calibri" w:hAnsi="Calibri" w:cs="Calibri"/>
+        </w:rPr>
+        <w:t xml:space="preserve"> mensen vergeten hem of raken deze</w:t>
+      </w:r>
+      <w:r>
+        <w:rPr>
+          <w:rFonts w:ascii="Calibri" w:eastAsia="Calibri" w:hAnsi="Calibri" w:cs="Calibri"/>
+        </w:rPr>
+        <w:t xml:space="preserve"> kwijt.</w:t>
+      </w:r>
+      <w:r>
+        <w:rPr>
+          <w:rFonts w:ascii="Calibri" w:eastAsia="Calibri" w:hAnsi="Calibri" w:cs="Calibri"/>
+        </w:rPr>
+        <w:t xml:space="preserve"> Het percentage van de klanten die er gebruik van maakt is daardoor</w:t>
+      </w:r>
+      <w:r>
+        <w:rPr>
+          <w:rFonts w:ascii="Calibri" w:eastAsia="Calibri" w:hAnsi="Calibri" w:cs="Calibri"/>
+        </w:rPr>
+        <w:t xml:space="preserve"> lager dat het kan zijn.</w:t>
       </w:r>
     </w:p>
     <w:p>
@@ -497,7 +557,111 @@
         <w:rPr>
           <w:rFonts w:ascii="Calibri" w:eastAsia="Calibri" w:hAnsi="Calibri" w:cs="Calibri"/>
         </w:rPr>
-        <w:t>Een prototype maken die het oude systeem kan vervangen waarbij je met een pasje via RF-ID met 1 stap je schoolpas tegen het apparaat kan leggen. De kassa zal automatisch kijken hoeveel koffie er is aangeschaft en het corresponderende aantal bijschrijven op de pas.</w:t>
+        <w:t>Een prototype</w:t>
+      </w:r>
+      <w:r>
+        <w:rPr>
+          <w:rFonts w:ascii="Calibri" w:eastAsia="Calibri" w:hAnsi="Calibri" w:cs="Calibri"/>
+        </w:rPr>
+        <w:t xml:space="preserve"> van de kaartlezer met pasjes</w:t>
+      </w:r>
+      <w:r>
+        <w:rPr>
+          <w:rFonts w:ascii="Calibri" w:eastAsia="Calibri" w:hAnsi="Calibri" w:cs="Calibri"/>
+        </w:rPr>
+        <w:t xml:space="preserve"> maken die het ouderwetse stempelkaart systeem</w:t>
+      </w:r>
+      <w:r>
+        <w:rPr>
+          <w:rFonts w:ascii="Calibri" w:eastAsia="Calibri" w:hAnsi="Calibri" w:cs="Calibri"/>
+        </w:rPr>
+        <w:t xml:space="preserve"> kan vervangen waarbij je met een </w:t>
+      </w:r>
+      <w:r>
+        <w:rPr>
+          <w:rFonts w:ascii="Calibri" w:eastAsia="Calibri" w:hAnsi="Calibri" w:cs="Calibri"/>
+        </w:rPr>
+        <w:t xml:space="preserve">schoolpasje via RF-ID </w:t>
+      </w:r>
+      <w:r>
+        <w:rPr>
+          <w:rFonts w:ascii="Calibri" w:eastAsia="Calibri" w:hAnsi="Calibri" w:cs="Calibri"/>
+        </w:rPr>
+        <w:t xml:space="preserve">de klant </w:t>
+      </w:r>
+      <w:r>
+        <w:rPr>
+          <w:rFonts w:ascii="Calibri" w:eastAsia="Calibri" w:hAnsi="Calibri" w:cs="Calibri"/>
+        </w:rPr>
+        <w:t>met 1-</w:t>
+      </w:r>
+      <w:r>
+        <w:rPr>
+          <w:rFonts w:ascii="Calibri" w:eastAsia="Calibri" w:hAnsi="Calibri" w:cs="Calibri"/>
+        </w:rPr>
+        <w:t>stap</w:t>
+      </w:r>
+      <w:r>
+        <w:rPr>
+          <w:rFonts w:ascii="Calibri" w:eastAsia="Calibri" w:hAnsi="Calibri" w:cs="Calibri"/>
+        </w:rPr>
+        <w:t xml:space="preserve"> de</w:t>
+      </w:r>
+      <w:r>
+        <w:rPr>
+          <w:rFonts w:ascii="Calibri" w:eastAsia="Calibri" w:hAnsi="Calibri" w:cs="Calibri"/>
+        </w:rPr>
+        <w:t xml:space="preserve"> schoolpas tegen de kaartlezer</w:t>
+      </w:r>
+      <w:r>
+        <w:rPr>
+          <w:rFonts w:ascii="Calibri" w:eastAsia="Calibri" w:hAnsi="Calibri" w:cs="Calibri"/>
+        </w:rPr>
+        <w:t xml:space="preserve"> kan leggen</w:t>
+      </w:r>
+      <w:r>
+        <w:rPr>
+          <w:rFonts w:ascii="Calibri" w:eastAsia="Calibri" w:hAnsi="Calibri" w:cs="Calibri"/>
+        </w:rPr>
+        <w:t>. De kassa moet</w:t>
+      </w:r>
+      <w:r>
+        <w:rPr>
+          <w:rFonts w:ascii="Calibri" w:eastAsia="Calibri" w:hAnsi="Calibri" w:cs="Calibri"/>
+        </w:rPr>
+        <w:t xml:space="preserve"> automatisch kijken hoeveel</w:t>
+      </w:r>
+      <w:r>
+        <w:rPr>
+          <w:rFonts w:ascii="Calibri" w:eastAsia="Calibri" w:hAnsi="Calibri" w:cs="Calibri"/>
+        </w:rPr>
+        <w:t xml:space="preserve"> koppen</w:t>
+      </w:r>
+      <w:r>
+        <w:rPr>
+          <w:rFonts w:ascii="Calibri" w:eastAsia="Calibri" w:hAnsi="Calibri" w:cs="Calibri"/>
+        </w:rPr>
+        <w:t xml:space="preserve"> koffie er zijn</w:t>
+      </w:r>
+      <w:bookmarkStart w:id="0" w:name="_GoBack"/>
+      <w:bookmarkEnd w:id="0"/>
+      <w:r>
+        <w:rPr>
+          <w:rFonts w:ascii="Calibri" w:eastAsia="Calibri" w:hAnsi="Calibri" w:cs="Calibri"/>
+        </w:rPr>
+        <w:t xml:space="preserve"> aangeschaft en het corresponderende aantal bijschrijven op de </w:t>
+      </w:r>
+      <w:r>
+        <w:rPr>
+          <w:rFonts w:ascii="Calibri" w:eastAsia="Calibri" w:hAnsi="Calibri" w:cs="Calibri"/>
+        </w:rPr>
+        <w:t>school</w:t>
+      </w:r>
+      <w:r>
+        <w:rPr>
+          <w:rFonts w:ascii="Calibri" w:eastAsia="Calibri" w:hAnsi="Calibri" w:cs="Calibri"/>
+        </w:rPr>
+        <w:t>pas.</w:t>
       </w:r>
     </w:p>
     <w:p>
@@ -2468,8 +2632,6 @@
     </w:p>
     <w:p/>
     <w:p>
-      <w:bookmarkStart w:id="0" w:name="_GoBack"/>
-      <w:bookmarkEnd w:id="0"/>
       <w:r>
         <w:rPr>
           <w:noProof/>
@@ -2599,7 +2761,7 @@
           </mc:Choice>
           <mc:Fallback>
             <w:pict>
-              <v:shapetype w14:anchorId="0AB71AD2" id="_x0000_t32" coordsize="21600,21600" o:spt="32" o:oned="t" path="m,l21600,21600e" filled="f">
+              <v:shapetype w14:anchorId="5A13463D" id="_x0000_t32" coordsize="21600,21600" o:spt="32" o:oned="t" path="m,l21600,21600e" filled="f">
                 <v:path arrowok="t" fillok="f" o:connecttype="none"/>
                 <o:lock v:ext="edit" shapetype="t"/>
               </v:shapetype>
@@ -2619,7 +2781,7 @@
         <mc:AlternateContent>
           <mc:Choice Requires="wps">
             <w:drawing>
-              <wp:anchor distT="0" distB="0" distL="114300" distR="114300" simplePos="0" relativeHeight="251659264" behindDoc="0" locked="0" layoutInCell="1" allowOverlap="1" wp14:anchorId="483CBE3E" wp14:editId="5D5B263D">
+              <wp:anchor distT="0" distB="0" distL="114300" distR="114300" simplePos="0" relativeHeight="251658240" behindDoc="0" locked="0" layoutInCell="1" allowOverlap="1" wp14:anchorId="483CBE3E" wp14:editId="5D5B263D">
                 <wp:simplePos x="0" y="0"/>
                 <wp:positionH relativeFrom="column">
                   <wp:posOffset>2967355</wp:posOffset>
@@ -2681,7 +2843,7 @@
           </mc:Choice>
           <mc:Fallback>
             <w:pict>
-              <v:shape w14:anchorId="63EE755C" id="Rechte verbindingslijn met pijl 5" o:spid="_x0000_s1026" type="#_x0000_t32" style="position:absolute;margin-left:233.65pt;margin-top:331.9pt;width:69.75pt;height:89.25pt;flip:x;z-index:251659264;visibility:visible;mso-wrap-style:square;mso-width-percent:0;mso-height-percent:0;mso-wrap-distance-left:9pt;mso-wrap-distance-top:0;mso-wrap-distance-right:9pt;mso-wrap-distance-bottom:0;mso-position-horizontal:absolute;mso-position-horizontal-relative:text;mso-position-vertical:absolute;mso-position-vertical-relative:text;mso-width-percent:0;mso-height-percent:0;mso-width-relative:margin;mso-height-relative:margin" o:gfxdata="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" strokecolor="black [3200]" strokeweight="3pt">
+              <v:shape w14:anchorId="1AE5FD0D" id="Rechte verbindingslijn met pijl 5" o:spid="_x0000_s1026" type="#_x0000_t32" style="position:absolute;margin-left:233.65pt;margin-top:331.9pt;width:69.75pt;height:89.25pt;flip:x;z-index:251658240;visibility:visible;mso-wrap-style:square;mso-width-percent:0;mso-height-percent:0;mso-wrap-distance-left:9pt;mso-wrap-distance-top:0;mso-wrap-distance-right:9pt;mso-wrap-distance-bottom:0;mso-position-horizontal:absolute;mso-position-horizontal-relative:text;mso-position-vertical:absolute;mso-position-vertical-relative:text;mso-width-percent:0;mso-height-percent:0;mso-width-relative:margin;mso-height-relative:margin" o:gfxdata="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" strokecolor="black [3200]" strokeweight="3pt">
                 <v:stroke endarrow="block"/>
                 <v:shadow on="t" color="black" opacity="22937f" origin=",.5" offset="0,.63889mm"/>
                 <o:lock v:ext="edit" shapetype="f"/>
@@ -2915,7 +3077,7 @@
           <w:noProof/>
         </w:rPr>
         <w:drawing>
-          <wp:anchor distT="0" distB="0" distL="114300" distR="114300" simplePos="0" relativeHeight="251656192" behindDoc="0" locked="0" layoutInCell="1" allowOverlap="1" wp14:anchorId="1006516D" wp14:editId="5D6E8342">
+          <wp:anchor distT="0" distB="0" distL="114300" distR="114300" simplePos="0" relativeHeight="251657216" behindDoc="0" locked="0" layoutInCell="1" allowOverlap="1" wp14:anchorId="1006516D" wp14:editId="5D6E8342">
             <wp:simplePos x="0" y="0"/>
             <wp:positionH relativeFrom="margin">
               <wp:align>left</wp:align>
@@ -2977,7 +3139,7 @@
         <mc:AlternateContent>
           <mc:Choice Requires="wps">
             <w:drawing>
-              <wp:anchor distT="0" distB="0" distL="114300" distR="114300" simplePos="0" relativeHeight="251660288" behindDoc="0" locked="0" layoutInCell="1" allowOverlap="1">
+              <wp:anchor distT="0" distB="0" distL="114300" distR="114300" simplePos="0" relativeHeight="251661312" behindDoc="0" locked="0" layoutInCell="1" allowOverlap="1">
                 <wp:simplePos x="0" y="0"/>
                 <wp:positionH relativeFrom="column">
                   <wp:posOffset>3243580</wp:posOffset>
@@ -3052,7 +3214,7 @@
           </mc:Choice>
           <mc:Fallback>
             <w:pict>
-              <v:shape id="Tekstvak 7" o:spid="_x0000_s1028" type="#_x0000_t202" style="position:absolute;margin-left:255.4pt;margin-top:126.75pt;width:249pt;height:83.25pt;z-index:251660288;visibility:visible;mso-wrap-style:square;mso-width-percent:0;mso-height-percent:0;mso-wrap-distance-left:9pt;mso-wrap-distance-top:0;mso-wrap-distance-right:9pt;mso-wrap-distance-bottom:0;mso-position-horizontal:absolute;mso-position-horizontal-relative:text;mso-position-vertical:absolute;mso-position-vertical-relative:text;mso-width-percent:0;mso-height-percent:0;mso-width-relative:margin;mso-height-relative:margin;v-text-anchor:top" o:gfxdata="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" fillcolor="window" stroked="f" strokeweight=".5pt">
+              <v:shape id="Tekstvak 7" o:spid="_x0000_s1028" type="#_x0000_t202" style="position:absolute;margin-left:255.4pt;margin-top:126.75pt;width:249pt;height:83.25pt;z-index:251661312;visibility:visible;mso-wrap-style:square;mso-width-percent:0;mso-height-percent:0;mso-wrap-distance-left:9pt;mso-wrap-distance-top:0;mso-wrap-distance-right:9pt;mso-wrap-distance-bottom:0;mso-position-horizontal:absolute;mso-position-horizontal-relative:text;mso-position-vertical:absolute;mso-position-vertical-relative:text;mso-width-percent:0;mso-height-percent:0;mso-width-relative:margin;mso-height-relative:margin;v-text-anchor:top" o:gfxdata="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" fillcolor="window" stroked="f" strokeweight=".5pt">
                 <v:path arrowok="t"/>
                 <v:textbox>
                   <w:txbxContent>
@@ -3084,7 +3246,7 @@
           <w:noProof/>
         </w:rPr>
         <w:drawing>
-          <wp:anchor distT="0" distB="0" distL="114300" distR="114300" simplePos="0" relativeHeight="251654144" behindDoc="0" locked="0" layoutInCell="1" allowOverlap="1" wp14:anchorId="73AE71CF" wp14:editId="0651158D">
+          <wp:anchor distT="0" distB="0" distL="114300" distR="114300" simplePos="0" relativeHeight="251655168" behindDoc="0" locked="0" layoutInCell="1" allowOverlap="1" wp14:anchorId="73AE71CF" wp14:editId="0651158D">
             <wp:simplePos x="0" y="0"/>
             <wp:positionH relativeFrom="margin">
               <wp:posOffset>3383915</wp:posOffset>

</xml_diff>

<commit_message>
programma van eisen update
</commit_message>
<xml_diff>
--- a/uiteindelijk FO.docx
+++ b/uiteindelijk FO.docx
@@ -1,6 +1,6 @@
 
 <file path=word/document.xml><?xml version="1.0" encoding="utf-8"?>
-<w:document xmlns:wpc="http://schemas.microsoft.com/office/word/2010/wordprocessingCanvas" xmlns:mc="http://schemas.openxmlformats.org/markup-compatibility/2006" xmlns:o="urn:schemas-microsoft-com:office:office" xmlns:r="http://schemas.openxmlformats.org/officeDocument/2006/relationships" xmlns:m="http://schemas.openxmlformats.org/officeDocument/2006/math" xmlns:v="urn:schemas-microsoft-com:vml" xmlns:wp14="http://schemas.microsoft.com/office/word/2010/wordprocessingDrawing" xmlns:wp="http://schemas.openxmlformats.org/drawingml/2006/wordprocessingDrawing" xmlns:w10="urn:schemas-microsoft-com:office:word" xmlns:w="http://schemas.openxmlformats.org/wordprocessingml/2006/main" xmlns:w14="http://schemas.microsoft.com/office/word/2010/wordml" xmlns:w15="http://schemas.microsoft.com/office/word/2012/wordml" xmlns:wpg="http://schemas.microsoft.com/office/word/2010/wordprocessingGroup" xmlns:wpi="http://schemas.microsoft.com/office/word/2010/wordprocessingInk" xmlns:wne="http://schemas.microsoft.com/office/word/2006/wordml" xmlns:wps="http://schemas.microsoft.com/office/word/2010/wordprocessingShape" mc:Ignorable="w14 w15 wp14">
+<w:document xmlns:wpc="http://schemas.microsoft.com/office/word/2010/wordprocessingCanvas" xmlns:mc="http://schemas.openxmlformats.org/markup-compatibility/2006" xmlns:o="urn:schemas-microsoft-com:office:office" xmlns:r="http://schemas.openxmlformats.org/officeDocument/2006/relationships" xmlns:m="http://schemas.openxmlformats.org/officeDocument/2006/math" xmlns:v="urn:schemas-microsoft-com:vml" xmlns:wp14="http://schemas.microsoft.com/office/word/2010/wordprocessingDrawing" xmlns:wp="http://schemas.openxmlformats.org/drawingml/2006/wordprocessingDrawing" xmlns:w10="urn:schemas-microsoft-com:office:word" xmlns:w="http://schemas.openxmlformats.org/wordprocessingml/2006/main" xmlns:w14="http://schemas.microsoft.com/office/word/2010/wordml" xmlns:wpg="http://schemas.microsoft.com/office/word/2010/wordprocessingGroup" xmlns:wpi="http://schemas.microsoft.com/office/word/2010/wordprocessingInk" xmlns:wne="http://schemas.microsoft.com/office/word/2006/wordml" xmlns:wps="http://schemas.microsoft.com/office/word/2010/wordprocessingShape" mc:Ignorable="w14 wp14">
   <w:body>
     <w:p>
       <w:pPr>
@@ -708,79 +708,7 @@
         <w:rPr>
           <w:rFonts w:ascii="Calibri" w:eastAsia="Calibri" w:hAnsi="Calibri" w:cs="Calibri"/>
         </w:rPr>
-        <w:t xml:space="preserve">Na met onze opdrachtgever gesproken te hebben, hebben wij een programma van eisen opgesteld. </w:t>
-      </w:r>
-      <w:r>
-        <w:rPr>
-          <w:rFonts w:ascii="Calibri" w:eastAsia="Calibri" w:hAnsi="Calibri" w:cs="Calibri"/>
-        </w:rPr>
-        <w:t>Zo</w:t>
-      </w:r>
-      <w:r>
-        <w:rPr>
-          <w:rFonts w:ascii="Calibri" w:eastAsia="Calibri" w:hAnsi="Calibri" w:cs="Calibri"/>
-        </w:rPr>
-        <w:t xml:space="preserve"> konden wij makkelijk overzien wat wij wel een niet hoeven toe te voegen aan ons project.  Wij werken samen met drie tweedejaars Bimmers, die al een deel van het werk hebben </w:t>
-      </w:r>
-      <w:r>
-        <w:rPr>
-          <w:rFonts w:ascii="Calibri" w:eastAsia="Calibri" w:hAnsi="Calibri" w:cs="Calibri"/>
-        </w:rPr>
-        <w:t>verricht</w:t>
-      </w:r>
-      <w:r>
-        <w:rPr>
-          <w:rFonts w:ascii="Calibri" w:eastAsia="Calibri" w:hAnsi="Calibri" w:cs="Calibri"/>
-        </w:rPr>
-        <w:t xml:space="preserve">. </w:t>
-      </w:r>
-      <w:r>
-        <w:rPr>
-          <w:rFonts w:ascii="Calibri" w:eastAsia="Calibri" w:hAnsi="Calibri" w:cs="Calibri"/>
-        </w:rPr>
-        <w:t>De</w:t>
-      </w:r>
-      <w:r>
-        <w:rPr>
-          <w:rFonts w:ascii="Calibri" w:eastAsia="Calibri" w:hAnsi="Calibri" w:cs="Calibri"/>
-        </w:rPr>
-        <w:t xml:space="preserve"> eisen zijn vrij eenvoudig en </w:t>
-      </w:r>
-      <w:r>
-        <w:rPr>
-          <w:rFonts w:ascii="Calibri" w:eastAsia="Calibri" w:hAnsi="Calibri" w:cs="Calibri"/>
-        </w:rPr>
-        <w:t>makkelijk</w:t>
-      </w:r>
-      <w:r>
-        <w:rPr>
-          <w:rFonts w:ascii="Calibri" w:eastAsia="Calibri" w:hAnsi="Calibri" w:cs="Calibri"/>
-        </w:rPr>
-        <w:t xml:space="preserve"> te overzien. </w:t>
-      </w:r>
-      <w:r>
-        <w:rPr>
-          <w:rFonts w:ascii="Calibri" w:eastAsia="Calibri" w:hAnsi="Calibri" w:cs="Calibri"/>
-        </w:rPr>
-        <w:t>Veel</w:t>
-      </w:r>
-      <w:r>
-        <w:rPr>
-          <w:rFonts w:ascii="Calibri" w:eastAsia="Calibri" w:hAnsi="Calibri" w:cs="Calibri"/>
-        </w:rPr>
-        <w:t xml:space="preserve"> wensen waren er niet. </w:t>
-      </w:r>
-      <w:r>
-        <w:rPr>
-          <w:rFonts w:ascii="Calibri" w:eastAsia="Calibri" w:hAnsi="Calibri" w:cs="Calibri"/>
-        </w:rPr>
-        <w:t>Toch</w:t>
-      </w:r>
-      <w:r>
-        <w:rPr>
-          <w:rFonts w:ascii="Calibri" w:eastAsia="Calibri" w:hAnsi="Calibri" w:cs="Calibri"/>
-        </w:rPr>
-        <w:t xml:space="preserve"> mogen wij zelf nog dingen bij het project bedenken als onze opdrachtgever daar mee akkoord gaat.</w:t>
+        <w:t>Na met onze opdrachtgever gesproken te hebben, hebben wij een programma van eisen opgesteld. zo konden wij makkelijk overzien wat wij wel een niet hoeven toe te voegen aan ons project.  Wij werken samen met drie tweedejaars BIM-ers, die al een deel van de code hebben geschreven die wij voor dit project nodig hebben. Met deze code kunnen wij de reader gebruiken en zo de pas uitlezen.  Voor deze opdracht waren niet veel wensen (deze zijn te zien in de tabel hieronder). Wij kunnen zelf nog dingen bij het project toevoegen als onze opdrachtgever daar mee akkoord gaat.</w:t>
       </w:r>
     </w:p>
     <w:tbl>
@@ -791,7 +719,7 @@
           <w:left w:w="10" w:type="dxa"/>
           <w:right w:w="10" w:type="dxa"/>
         </w:tblCellMar>
-        <w:tblLook w:val="0000" w:firstRow="0" w:lastRow="0" w:firstColumn="0" w:lastColumn="0" w:noHBand="0" w:noVBand="0"/>
+        <w:tblLook w:val="04A0" w:firstRow="1" w:lastRow="0" w:firstColumn="1" w:lastColumn="0" w:noHBand="0" w:noVBand="1"/>
       </w:tblPr>
       <w:tblGrid>
         <w:gridCol w:w="4533"/>
@@ -810,11 +738,14 @@
               <w:bottom w:val="single" w:sz="4" w:space="0" w:color="000000"/>
               <w:right w:val="single" w:sz="4" w:space="0" w:color="000000"/>
             </w:tcBorders>
-            <w:shd w:val="clear" w:color="000000" w:fill="FFFFFF"/>
+            <w:shd w:val="clear" w:color="auto" w:fill="FFFFFF"/>
             <w:tcMar>
+              <w:top w:w="0" w:type="dxa"/>
               <w:left w:w="108" w:type="dxa"/>
+              <w:bottom w:w="0" w:type="dxa"/>
               <w:right w:w="108" w:type="dxa"/>
             </w:tcMar>
+            <w:hideMark/>
           </w:tcPr>
           <w:p>
             <w:pPr>
@@ -841,11 +772,14 @@
               <w:bottom w:val="single" w:sz="4" w:space="0" w:color="000000"/>
               <w:right w:val="single" w:sz="4" w:space="0" w:color="000000"/>
             </w:tcBorders>
-            <w:shd w:val="clear" w:color="000000" w:fill="FFFFFF"/>
+            <w:shd w:val="clear" w:color="auto" w:fill="FFFFFF"/>
             <w:tcMar>
+              <w:top w:w="0" w:type="dxa"/>
               <w:left w:w="108" w:type="dxa"/>
+              <w:bottom w:w="0" w:type="dxa"/>
               <w:right w:w="108" w:type="dxa"/>
             </w:tcMar>
+            <w:hideMark/>
           </w:tcPr>
           <w:p>
             <w:pPr>
@@ -874,20 +808,22 @@
               <w:bottom w:val="single" w:sz="4" w:space="0" w:color="000000"/>
               <w:right w:val="single" w:sz="4" w:space="0" w:color="000000"/>
             </w:tcBorders>
-            <w:shd w:val="clear" w:color="000000" w:fill="FFFFFF"/>
+            <w:shd w:val="clear" w:color="auto" w:fill="FFFFFF"/>
             <w:tcMar>
+              <w:top w:w="0" w:type="dxa"/>
               <w:left w:w="108" w:type="dxa"/>
+              <w:bottom w:w="0" w:type="dxa"/>
               <w:right w:w="108" w:type="dxa"/>
             </w:tcMar>
           </w:tcPr>
           <w:p>
             <w:pPr>
+              <w:pStyle w:val="ListParagraph"/>
               <w:numPr>
                 <w:ilvl w:val="0"/>
-                <w:numId w:val="1"/>
+                <w:numId w:val="13"/>
               </w:numPr>
               <w:spacing w:after="0" w:line="240" w:lineRule="auto"/>
-              <w:ind w:left="720" w:hanging="360"/>
               <w:rPr>
                 <w:rFonts w:ascii="Calibri" w:eastAsia="Calibri" w:hAnsi="Calibri" w:cs="Calibri"/>
               </w:rPr>
@@ -897,7 +833,7 @@
                 <w:rFonts w:ascii="Calibri" w:eastAsia="Calibri" w:hAnsi="Calibri" w:cs="Calibri"/>
                 <w:color w:val="000000"/>
               </w:rPr>
-              <w:t>Een systeem dat een studentenkaart kan lezen.</w:t>
+              <w:t>Een systeem dat een studentenkaart kan uitlezen.</w:t>
             </w:r>
           </w:p>
           <w:p>
@@ -910,12 +846,12 @@
           </w:p>
           <w:p>
             <w:pPr>
+              <w:pStyle w:val="ListParagraph"/>
               <w:numPr>
                 <w:ilvl w:val="0"/>
-                <w:numId w:val="2"/>
+                <w:numId w:val="12"/>
               </w:numPr>
               <w:spacing w:after="0" w:line="240" w:lineRule="auto"/>
-              <w:ind w:left="720" w:hanging="360"/>
               <w:rPr>
                 <w:rFonts w:ascii="Calibri" w:eastAsia="Calibri" w:hAnsi="Calibri" w:cs="Calibri"/>
               </w:rPr>
@@ -925,14 +861,7 @@
                 <w:rFonts w:ascii="Calibri" w:eastAsia="Calibri" w:hAnsi="Calibri" w:cs="Calibri"/>
                 <w:color w:val="000000"/>
               </w:rPr>
-              <w:t>Code</w:t>
-            </w:r>
-            <w:r>
-              <w:rPr>
-                <w:rFonts w:ascii="Calibri" w:eastAsia="Calibri" w:hAnsi="Calibri" w:cs="Calibri"/>
-                <w:color w:val="000000"/>
-              </w:rPr>
-              <w:t xml:space="preserve"> die bij de kaart punten kan bijschrijven of resetten.</w:t>
+              <w:t>C# code die in combinatie met de reader, de NHLpas punten kan toekennen of resetten.</w:t>
             </w:r>
           </w:p>
           <w:p>
@@ -945,12 +874,12 @@
           </w:p>
           <w:p>
             <w:pPr>
+              <w:pStyle w:val="ListParagraph"/>
               <w:numPr>
                 <w:ilvl w:val="0"/>
-                <w:numId w:val="3"/>
+                <w:numId w:val="11"/>
               </w:numPr>
               <w:spacing w:after="0" w:line="240" w:lineRule="auto"/>
-              <w:ind w:left="720" w:hanging="360"/>
               <w:rPr>
                 <w:rFonts w:ascii="Calibri" w:eastAsia="Calibri" w:hAnsi="Calibri" w:cs="Calibri"/>
               </w:rPr>
@@ -960,14 +889,7 @@
                 <w:rFonts w:ascii="Calibri" w:eastAsia="Calibri" w:hAnsi="Calibri" w:cs="Calibri"/>
                 <w:color w:val="000000"/>
               </w:rPr>
-              <w:t>Code</w:t>
-            </w:r>
-            <w:r>
-              <w:rPr>
-                <w:rFonts w:ascii="Calibri" w:eastAsia="Calibri" w:hAnsi="Calibri" w:cs="Calibri"/>
-                <w:color w:val="000000"/>
-              </w:rPr>
-              <w:t xml:space="preserve"> die deze data opslaat in een database.</w:t>
+              <w:t>Code schrijven die deze data opslaat in een database.</w:t>
             </w:r>
           </w:p>
         </w:tc>
@@ -980,20 +902,22 @@
               <w:bottom w:val="single" w:sz="4" w:space="0" w:color="000000"/>
               <w:right w:val="single" w:sz="4" w:space="0" w:color="000000"/>
             </w:tcBorders>
-            <w:shd w:val="clear" w:color="000000" w:fill="FFFFFF"/>
+            <w:shd w:val="clear" w:color="auto" w:fill="FFFFFF"/>
             <w:tcMar>
+              <w:top w:w="0" w:type="dxa"/>
               <w:left w:w="108" w:type="dxa"/>
+              <w:bottom w:w="0" w:type="dxa"/>
               <w:right w:w="108" w:type="dxa"/>
             </w:tcMar>
           </w:tcPr>
           <w:p>
             <w:pPr>
+              <w:pStyle w:val="ListParagraph"/>
               <w:numPr>
                 <w:ilvl w:val="0"/>
-                <w:numId w:val="3"/>
+                <w:numId w:val="11"/>
               </w:numPr>
               <w:spacing w:after="0" w:line="240" w:lineRule="auto"/>
-              <w:ind w:left="720" w:hanging="360"/>
               <w:rPr>
                 <w:rFonts w:ascii="Calibri" w:eastAsia="Calibri" w:hAnsi="Calibri" w:cs="Calibri"/>
               </w:rPr>
@@ -1003,7 +927,7 @@
                 <w:rFonts w:ascii="Calibri" w:eastAsia="Calibri" w:hAnsi="Calibri" w:cs="Calibri"/>
                 <w:color w:val="000000"/>
               </w:rPr>
-              <w:t>Een interface voor de kassamedewerkers.</w:t>
+              <w:t>Een user interface voor de kassamedewerkers.</w:t>
             </w:r>
           </w:p>
           <w:p>
@@ -1016,12 +940,12 @@
           </w:p>
           <w:p>
             <w:pPr>
+              <w:pStyle w:val="ListParagraph"/>
               <w:numPr>
                 <w:ilvl w:val="0"/>
-                <w:numId w:val="4"/>
+                <w:numId w:val="11"/>
               </w:numPr>
               <w:spacing w:after="0" w:line="240" w:lineRule="auto"/>
-              <w:ind w:left="720" w:hanging="360"/>
               <w:rPr>
                 <w:rFonts w:ascii="Calibri" w:eastAsia="Calibri" w:hAnsi="Calibri" w:cs="Calibri"/>
               </w:rPr>
@@ -1031,7 +955,36 @@
                 <w:rFonts w:ascii="Calibri" w:eastAsia="Calibri" w:hAnsi="Calibri" w:cs="Calibri"/>
                 <w:color w:val="000000"/>
               </w:rPr>
-              <w:t>Een database op een server om zo overal de juiste data te delen.</w:t>
+              <w:t>Een database op een server zetten zodat elke cormet locatie op de NHL over de benodigde klant-data beschikt.</w:t>
+            </w:r>
+          </w:p>
+          <w:p>
+            <w:pPr>
+              <w:spacing w:after="0" w:line="240" w:lineRule="auto"/>
+              <w:ind w:left="720"/>
+              <w:rPr>
+                <w:rFonts w:ascii="Calibri" w:eastAsia="Calibri" w:hAnsi="Calibri" w:cs="Calibri"/>
+                <w:color w:val="000000"/>
+              </w:rPr>
+            </w:pPr>
+          </w:p>
+          <w:p>
+            <w:pPr>
+              <w:pStyle w:val="ListParagraph"/>
+              <w:numPr>
+                <w:ilvl w:val="0"/>
+                <w:numId w:val="9"/>
+              </w:numPr>
+              <w:spacing w:after="0" w:line="240" w:lineRule="auto"/>
+              <w:rPr>
+                <w:rFonts w:ascii="Calibri" w:eastAsia="Calibri" w:hAnsi="Calibri" w:cs="Calibri"/>
+              </w:rPr>
+            </w:pPr>
+            <w:r>
+              <w:rPr>
+                <w:rFonts w:ascii="Calibri" w:eastAsia="Calibri" w:hAnsi="Calibri" w:cs="Calibri"/>
+              </w:rPr>
+              <w:t>Een systeem dat maar 1 stap vergt om zo de punten bij te schrijven op de pas.</w:t>
             </w:r>
           </w:p>
           <w:p>
@@ -1102,31 +1055,13 @@
     </w:p>
     <w:p>
       <w:pPr>
-        <w:spacing w:after="160" w:line="259" w:lineRule="auto"/>
-        <w:rPr>
-          <w:rFonts w:ascii="Calibri" w:eastAsia="Calibri" w:hAnsi="Calibri" w:cs="Calibri"/>
-          <w:b/>
-          <w:sz w:val="36"/>
-        </w:rPr>
-      </w:pPr>
-    </w:p>
-    <w:p>
-      <w:pPr>
-        <w:spacing w:after="160" w:line="259" w:lineRule="auto"/>
-        <w:rPr>
-          <w:rFonts w:ascii="Calibri" w:eastAsia="Calibri" w:hAnsi="Calibri" w:cs="Calibri"/>
-          <w:b/>
-          <w:sz w:val="36"/>
-        </w:rPr>
-      </w:pPr>
-    </w:p>
-    <w:p>
-      <w:pPr>
         <w:pStyle w:val="Heading2"/>
         <w:rPr>
           <w:rFonts w:eastAsia="Calibri"/>
         </w:rPr>
       </w:pPr>
+      <w:bookmarkStart w:id="0" w:name="_GoBack"/>
+      <w:bookmarkEnd w:id="0"/>
       <w:r>
         <w:rPr>
           <w:rFonts w:eastAsia="Calibri"/>
@@ -1219,8 +1154,6 @@
           <w:rFonts w:ascii="Calibri" w:eastAsia="Calibri" w:hAnsi="Calibri" w:cs="Calibri"/>
         </w:rPr>
       </w:pPr>
-      <w:bookmarkStart w:id="0" w:name="_GoBack"/>
-      <w:bookmarkEnd w:id="0"/>
       <w:r>
         <w:rPr>
           <w:rFonts w:ascii="Calibri" w:eastAsia="Calibri" w:hAnsi="Calibri" w:cs="Calibri"/>
@@ -2643,7 +2576,6 @@
       <w:r>
         <w:rPr>
           <w:noProof/>
-          <w:lang w:val="en-GB" w:eastAsia="en-GB"/>
         </w:rPr>
         <w:drawing>
           <wp:anchor distT="0" distB="0" distL="114300" distR="114300" simplePos="0" relativeHeight="251654144" behindDoc="0" locked="0" layoutInCell="1" allowOverlap="1" wp14:anchorId="7E813B48" wp14:editId="3ECC42F3">
@@ -2669,7 +2601,7 @@
                     <pic:cNvPicPr/>
                   </pic:nvPicPr>
                   <pic:blipFill>
-                    <a:blip r:embed="rId5">
+                    <a:blip r:embed="rId6">
                       <a:extLst>
                         <a:ext uri="{28A0092B-C50C-407E-A947-70E740481C1C}">
                           <a14:useLocalDpi xmlns:a14="http://schemas.microsoft.com/office/drawing/2010/main" val="0"/>
@@ -2704,7 +2636,6 @@
       <w:r>
         <w:rPr>
           <w:noProof/>
-          <w:lang w:val="en-GB" w:eastAsia="en-GB"/>
         </w:rPr>
         <mc:AlternateContent>
           <mc:Choice Requires="wps">
@@ -2769,7 +2700,7 @@
               </wp:anchor>
             </w:drawing>
           </mc:Choice>
-          <mc:Fallback>
+          <mc:Fallback xmlns:w15="http://schemas.microsoft.com/office/word/2012/wordml">
             <w:pict>
               <v:shapetype w14:anchorId="517A89CC" id="_x0000_t32" coordsize="21600,21600" o:spt="32" o:oned="t" path="m,l21600,21600e" filled="f">
                 <v:path arrowok="t" fillok="f" o:connecttype="none"/>
@@ -2787,7 +2718,6 @@
       <w:r>
         <w:rPr>
           <w:noProof/>
-          <w:lang w:val="en-GB" w:eastAsia="en-GB"/>
         </w:rPr>
         <mc:AlternateContent>
           <mc:Choice Requires="wps">
@@ -2852,7 +2782,7 @@
               </wp:anchor>
             </w:drawing>
           </mc:Choice>
-          <mc:Fallback>
+          <mc:Fallback xmlns:w15="http://schemas.microsoft.com/office/word/2012/wordml">
             <w:pict>
               <v:shape w14:anchorId="41D94394" id="Rechte verbindingslijn met pijl 5" o:spid="_x0000_s1026" type="#_x0000_t32" style="position:absolute;margin-left:233.65pt;margin-top:331.9pt;width:69.75pt;height:89.25pt;flip:x;z-index:251658240;visibility:visible;mso-wrap-style:square;mso-width-percent:0;mso-height-percent:0;mso-wrap-distance-left:9pt;mso-wrap-distance-top:0;mso-wrap-distance-right:9pt;mso-wrap-distance-bottom:0;mso-position-horizontal:absolute;mso-position-horizontal-relative:text;mso-position-vertical:absolute;mso-position-vertical-relative:text;mso-width-percent:0;mso-height-percent:0;mso-width-relative:margin;mso-height-relative:margin" o:gfxdata="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" strokecolor="black [3200]" strokeweight="3pt">
                 <v:stroke endarrow="block"/>
@@ -2866,7 +2796,6 @@
       <w:r>
         <w:rPr>
           <w:noProof/>
-          <w:lang w:val="en-GB" w:eastAsia="en-GB"/>
         </w:rPr>
         <mc:AlternateContent>
           <mc:Choice Requires="wps">
@@ -2944,7 +2873,7 @@
           </mc:Choice>
           <mc:Fallback>
             <w:pict>
-              <v:shapetype w14:anchorId="179F3344" id="_x0000_t202" coordsize="21600,21600" o:spt="202" path="m,l,21600r21600,l21600,xe">
+              <v:shapetype id="_x0000_t202" coordsize="21600,21600" o:spt="202" path="m,l,21600r21600,l21600,xe">
                 <v:stroke joinstyle="miter"/>
                 <v:path gradientshapeok="t" o:connecttype="rect"/>
               </v:shapetype>
@@ -2978,7 +2907,6 @@
       <w:r>
         <w:rPr>
           <w:noProof/>
-          <w:lang w:val="en-GB" w:eastAsia="en-GB"/>
         </w:rPr>
         <mc:AlternateContent>
           <mc:Choice Requires="wps">
@@ -3088,7 +3016,6 @@
       <w:r>
         <w:rPr>
           <w:noProof/>
-          <w:lang w:val="en-GB" w:eastAsia="en-GB"/>
         </w:rPr>
         <w:drawing>
           <wp:anchor distT="0" distB="0" distL="114300" distR="114300" simplePos="0" relativeHeight="251657216" behindDoc="0" locked="0" layoutInCell="1" allowOverlap="1" wp14:anchorId="1006516D" wp14:editId="5D6E8342">
@@ -3114,7 +3041,7 @@
                     <pic:cNvPicPr/>
                   </pic:nvPicPr>
                   <pic:blipFill>
-                    <a:blip r:embed="rId6" cstate="print">
+                    <a:blip r:embed="rId7" cstate="print">
                       <a:extLst>
                         <a:ext uri="{28A0092B-C50C-407E-A947-70E740481C1C}">
                           <a14:useLocalDpi xmlns:a14="http://schemas.microsoft.com/office/drawing/2010/main" val="0"/>
@@ -3149,7 +3076,6 @@
       <w:r>
         <w:rPr>
           <w:noProof/>
-          <w:lang w:val="en-GB" w:eastAsia="en-GB"/>
         </w:rPr>
         <mc:AlternateContent>
           <mc:Choice Requires="wps">
@@ -3259,7 +3185,6 @@
       <w:r>
         <w:rPr>
           <w:noProof/>
-          <w:lang w:val="en-GB" w:eastAsia="en-GB"/>
         </w:rPr>
         <w:drawing>
           <wp:anchor distT="0" distB="0" distL="114300" distR="114300" simplePos="0" relativeHeight="251655168" behindDoc="0" locked="0" layoutInCell="1" allowOverlap="1" wp14:anchorId="73AE71CF" wp14:editId="0651158D">
@@ -3285,7 +3210,7 @@
                     <pic:cNvPicPr/>
                   </pic:nvPicPr>
                   <pic:blipFill>
-                    <a:blip r:embed="rId7" cstate="print">
+                    <a:blip r:embed="rId8" cstate="print">
                       <a:extLst>
                         <a:ext uri="{28A0092B-C50C-407E-A947-70E740481C1C}">
                           <a14:useLocalDpi xmlns:a14="http://schemas.microsoft.com/office/drawing/2010/main" val="0"/>
@@ -3329,8 +3254,8 @@
 </file>
 
 <file path=word/numbering.xml><?xml version="1.0" encoding="utf-8"?>
-<w:numbering xmlns:wpc="http://schemas.microsoft.com/office/word/2010/wordprocessingCanvas" xmlns:mc="http://schemas.openxmlformats.org/markup-compatibility/2006" xmlns:o="urn:schemas-microsoft-com:office:office" xmlns:r="http://schemas.openxmlformats.org/officeDocument/2006/relationships" xmlns:m="http://schemas.openxmlformats.org/officeDocument/2006/math" xmlns:v="urn:schemas-microsoft-com:vml" xmlns:wp14="http://schemas.microsoft.com/office/word/2010/wordprocessingDrawing" xmlns:wp="http://schemas.openxmlformats.org/drawingml/2006/wordprocessingDrawing" xmlns:w10="urn:schemas-microsoft-com:office:word" xmlns:w="http://schemas.openxmlformats.org/wordprocessingml/2006/main" xmlns:w14="http://schemas.microsoft.com/office/word/2010/wordml" xmlns:w15="http://schemas.microsoft.com/office/word/2012/wordml" xmlns:wpg="http://schemas.microsoft.com/office/word/2010/wordprocessingGroup" xmlns:wpi="http://schemas.microsoft.com/office/word/2010/wordprocessingInk" xmlns:wne="http://schemas.microsoft.com/office/word/2006/wordml" xmlns:wps="http://schemas.microsoft.com/office/word/2010/wordprocessingShape" mc:Ignorable="w14 w15 wp14">
-  <w:abstractNum w:abstractNumId="0" w15:restartNumberingAfterBreak="0">
+<w:numbering xmlns:wpc="http://schemas.microsoft.com/office/word/2010/wordprocessingCanvas" xmlns:mc="http://schemas.openxmlformats.org/markup-compatibility/2006" xmlns:o="urn:schemas-microsoft-com:office:office" xmlns:r="http://schemas.openxmlformats.org/officeDocument/2006/relationships" xmlns:m="http://schemas.openxmlformats.org/officeDocument/2006/math" xmlns:v="urn:schemas-microsoft-com:vml" xmlns:wp14="http://schemas.microsoft.com/office/word/2010/wordprocessingDrawing" xmlns:wp="http://schemas.openxmlformats.org/drawingml/2006/wordprocessingDrawing" xmlns:w10="urn:schemas-microsoft-com:office:word" xmlns:w="http://schemas.openxmlformats.org/wordprocessingml/2006/main" xmlns:w14="http://schemas.microsoft.com/office/word/2010/wordml" xmlns:wpg="http://schemas.microsoft.com/office/word/2010/wordprocessingGroup" xmlns:wpi="http://schemas.microsoft.com/office/word/2010/wordprocessingInk" xmlns:wne="http://schemas.microsoft.com/office/word/2006/wordml" xmlns:wps="http://schemas.microsoft.com/office/word/2010/wordprocessingShape" mc:Ignorable="w14 wp14">
+  <w:abstractNum w:abstractNumId="0">
     <w:nsid w:val="18035AD6"/>
     <w:multiLevelType w:val="multilevel"/>
     <w:tmpl w:val="1DACD28A"/>
@@ -3381,7 +3306,7 @@
       <w:lvlJc w:val="left"/>
     </w:lvl>
   </w:abstractNum>
-  <w:abstractNum w:abstractNumId="1" w15:restartNumberingAfterBreak="0">
+  <w:abstractNum w:abstractNumId="1">
     <w:nsid w:val="384F643D"/>
     <w:multiLevelType w:val="multilevel"/>
     <w:tmpl w:val="90F8DF82"/>
@@ -3432,7 +3357,459 @@
       <w:lvlJc w:val="left"/>
     </w:lvl>
   </w:abstractNum>
-  <w:abstractNum w:abstractNumId="2" w15:restartNumberingAfterBreak="0">
+  <w:abstractNum w:abstractNumId="2">
+    <w:nsid w:val="391F17DA"/>
+    <w:multiLevelType w:val="hybridMultilevel"/>
+    <w:tmpl w:val="5CD6F878"/>
+    <w:lvl w:ilvl="0" w:tplc="04130001">
+      <w:start w:val="1"/>
+      <w:numFmt w:val="bullet"/>
+      <w:lvlText w:val=""/>
+      <w:lvlJc w:val="left"/>
+      <w:pPr>
+        <w:ind w:left="720" w:hanging="360"/>
+      </w:pPr>
+      <w:rPr>
+        <w:rFonts w:ascii="Symbol" w:hAnsi="Symbol" w:hint="default"/>
+      </w:rPr>
+    </w:lvl>
+    <w:lvl w:ilvl="1" w:tplc="04130003" w:tentative="1">
+      <w:start w:val="1"/>
+      <w:numFmt w:val="bullet"/>
+      <w:lvlText w:val="o"/>
+      <w:lvlJc w:val="left"/>
+      <w:pPr>
+        <w:ind w:left="1440" w:hanging="360"/>
+      </w:pPr>
+      <w:rPr>
+        <w:rFonts w:ascii="Courier New" w:hAnsi="Courier New" w:cs="Courier New" w:hint="default"/>
+      </w:rPr>
+    </w:lvl>
+    <w:lvl w:ilvl="2" w:tplc="04130005" w:tentative="1">
+      <w:start w:val="1"/>
+      <w:numFmt w:val="bullet"/>
+      <w:lvlText w:val=""/>
+      <w:lvlJc w:val="left"/>
+      <w:pPr>
+        <w:ind w:left="2160" w:hanging="360"/>
+      </w:pPr>
+      <w:rPr>
+        <w:rFonts w:ascii="Wingdings" w:hAnsi="Wingdings" w:hint="default"/>
+      </w:rPr>
+    </w:lvl>
+    <w:lvl w:ilvl="3" w:tplc="04130001" w:tentative="1">
+      <w:start w:val="1"/>
+      <w:numFmt w:val="bullet"/>
+      <w:lvlText w:val=""/>
+      <w:lvlJc w:val="left"/>
+      <w:pPr>
+        <w:ind w:left="2880" w:hanging="360"/>
+      </w:pPr>
+      <w:rPr>
+        <w:rFonts w:ascii="Symbol" w:hAnsi="Symbol" w:hint="default"/>
+      </w:rPr>
+    </w:lvl>
+    <w:lvl w:ilvl="4" w:tplc="04130003" w:tentative="1">
+      <w:start w:val="1"/>
+      <w:numFmt w:val="bullet"/>
+      <w:lvlText w:val="o"/>
+      <w:lvlJc w:val="left"/>
+      <w:pPr>
+        <w:ind w:left="3600" w:hanging="360"/>
+      </w:pPr>
+      <w:rPr>
+        <w:rFonts w:ascii="Courier New" w:hAnsi="Courier New" w:cs="Courier New" w:hint="default"/>
+      </w:rPr>
+    </w:lvl>
+    <w:lvl w:ilvl="5" w:tplc="04130005" w:tentative="1">
+      <w:start w:val="1"/>
+      <w:numFmt w:val="bullet"/>
+      <w:lvlText w:val=""/>
+      <w:lvlJc w:val="left"/>
+      <w:pPr>
+        <w:ind w:left="4320" w:hanging="360"/>
+      </w:pPr>
+      <w:rPr>
+        <w:rFonts w:ascii="Wingdings" w:hAnsi="Wingdings" w:hint="default"/>
+      </w:rPr>
+    </w:lvl>
+    <w:lvl w:ilvl="6" w:tplc="04130001" w:tentative="1">
+      <w:start w:val="1"/>
+      <w:numFmt w:val="bullet"/>
+      <w:lvlText w:val=""/>
+      <w:lvlJc w:val="left"/>
+      <w:pPr>
+        <w:ind w:left="5040" w:hanging="360"/>
+      </w:pPr>
+      <w:rPr>
+        <w:rFonts w:ascii="Symbol" w:hAnsi="Symbol" w:hint="default"/>
+      </w:rPr>
+    </w:lvl>
+    <w:lvl w:ilvl="7" w:tplc="04130003" w:tentative="1">
+      <w:start w:val="1"/>
+      <w:numFmt w:val="bullet"/>
+      <w:lvlText w:val="o"/>
+      <w:lvlJc w:val="left"/>
+      <w:pPr>
+        <w:ind w:left="5760" w:hanging="360"/>
+      </w:pPr>
+      <w:rPr>
+        <w:rFonts w:ascii="Courier New" w:hAnsi="Courier New" w:cs="Courier New" w:hint="default"/>
+      </w:rPr>
+    </w:lvl>
+    <w:lvl w:ilvl="8" w:tplc="04130005" w:tentative="1">
+      <w:start w:val="1"/>
+      <w:numFmt w:val="bullet"/>
+      <w:lvlText w:val=""/>
+      <w:lvlJc w:val="left"/>
+      <w:pPr>
+        <w:ind w:left="6480" w:hanging="360"/>
+      </w:pPr>
+      <w:rPr>
+        <w:rFonts w:ascii="Wingdings" w:hAnsi="Wingdings" w:hint="default"/>
+      </w:rPr>
+    </w:lvl>
+  </w:abstractNum>
+  <w:abstractNum w:abstractNumId="3">
+    <w:nsid w:val="513A5B73"/>
+    <w:multiLevelType w:val="hybridMultilevel"/>
+    <w:tmpl w:val="B04867A0"/>
+    <w:lvl w:ilvl="0" w:tplc="04130001">
+      <w:start w:val="1"/>
+      <w:numFmt w:val="bullet"/>
+      <w:lvlText w:val=""/>
+      <w:lvlJc w:val="left"/>
+      <w:pPr>
+        <w:ind w:left="720" w:hanging="360"/>
+      </w:pPr>
+      <w:rPr>
+        <w:rFonts w:ascii="Symbol" w:hAnsi="Symbol" w:hint="default"/>
+      </w:rPr>
+    </w:lvl>
+    <w:lvl w:ilvl="1" w:tplc="04130003" w:tentative="1">
+      <w:start w:val="1"/>
+      <w:numFmt w:val="bullet"/>
+      <w:lvlText w:val="o"/>
+      <w:lvlJc w:val="left"/>
+      <w:pPr>
+        <w:ind w:left="1440" w:hanging="360"/>
+      </w:pPr>
+      <w:rPr>
+        <w:rFonts w:ascii="Courier New" w:hAnsi="Courier New" w:cs="Courier New" w:hint="default"/>
+      </w:rPr>
+    </w:lvl>
+    <w:lvl w:ilvl="2" w:tplc="04130005" w:tentative="1">
+      <w:start w:val="1"/>
+      <w:numFmt w:val="bullet"/>
+      <w:lvlText w:val=""/>
+      <w:lvlJc w:val="left"/>
+      <w:pPr>
+        <w:ind w:left="2160" w:hanging="360"/>
+      </w:pPr>
+      <w:rPr>
+        <w:rFonts w:ascii="Wingdings" w:hAnsi="Wingdings" w:hint="default"/>
+      </w:rPr>
+    </w:lvl>
+    <w:lvl w:ilvl="3" w:tplc="04130001" w:tentative="1">
+      <w:start w:val="1"/>
+      <w:numFmt w:val="bullet"/>
+      <w:lvlText w:val=""/>
+      <w:lvlJc w:val="left"/>
+      <w:pPr>
+        <w:ind w:left="2880" w:hanging="360"/>
+      </w:pPr>
+      <w:rPr>
+        <w:rFonts w:ascii="Symbol" w:hAnsi="Symbol" w:hint="default"/>
+      </w:rPr>
+    </w:lvl>
+    <w:lvl w:ilvl="4" w:tplc="04130003" w:tentative="1">
+      <w:start w:val="1"/>
+      <w:numFmt w:val="bullet"/>
+      <w:lvlText w:val="o"/>
+      <w:lvlJc w:val="left"/>
+      <w:pPr>
+        <w:ind w:left="3600" w:hanging="360"/>
+      </w:pPr>
+      <w:rPr>
+        <w:rFonts w:ascii="Courier New" w:hAnsi="Courier New" w:cs="Courier New" w:hint="default"/>
+      </w:rPr>
+    </w:lvl>
+    <w:lvl w:ilvl="5" w:tplc="04130005" w:tentative="1">
+      <w:start w:val="1"/>
+      <w:numFmt w:val="bullet"/>
+      <w:lvlText w:val=""/>
+      <w:lvlJc w:val="left"/>
+      <w:pPr>
+        <w:ind w:left="4320" w:hanging="360"/>
+      </w:pPr>
+      <w:rPr>
+        <w:rFonts w:ascii="Wingdings" w:hAnsi="Wingdings" w:hint="default"/>
+      </w:rPr>
+    </w:lvl>
+    <w:lvl w:ilvl="6" w:tplc="04130001" w:tentative="1">
+      <w:start w:val="1"/>
+      <w:numFmt w:val="bullet"/>
+      <w:lvlText w:val=""/>
+      <w:lvlJc w:val="left"/>
+      <w:pPr>
+        <w:ind w:left="5040" w:hanging="360"/>
+      </w:pPr>
+      <w:rPr>
+        <w:rFonts w:ascii="Symbol" w:hAnsi="Symbol" w:hint="default"/>
+      </w:rPr>
+    </w:lvl>
+    <w:lvl w:ilvl="7" w:tplc="04130003" w:tentative="1">
+      <w:start w:val="1"/>
+      <w:numFmt w:val="bullet"/>
+      <w:lvlText w:val="o"/>
+      <w:lvlJc w:val="left"/>
+      <w:pPr>
+        <w:ind w:left="5760" w:hanging="360"/>
+      </w:pPr>
+      <w:rPr>
+        <w:rFonts w:ascii="Courier New" w:hAnsi="Courier New" w:cs="Courier New" w:hint="default"/>
+      </w:rPr>
+    </w:lvl>
+    <w:lvl w:ilvl="8" w:tplc="04130005" w:tentative="1">
+      <w:start w:val="1"/>
+      <w:numFmt w:val="bullet"/>
+      <w:lvlText w:val=""/>
+      <w:lvlJc w:val="left"/>
+      <w:pPr>
+        <w:ind w:left="6480" w:hanging="360"/>
+      </w:pPr>
+      <w:rPr>
+        <w:rFonts w:ascii="Wingdings" w:hAnsi="Wingdings" w:hint="default"/>
+      </w:rPr>
+    </w:lvl>
+  </w:abstractNum>
+  <w:abstractNum w:abstractNumId="4">
+    <w:nsid w:val="52722691"/>
+    <w:multiLevelType w:val="hybridMultilevel"/>
+    <w:tmpl w:val="62303CF0"/>
+    <w:lvl w:ilvl="0" w:tplc="04130001">
+      <w:start w:val="1"/>
+      <w:numFmt w:val="bullet"/>
+      <w:lvlText w:val=""/>
+      <w:lvlJc w:val="left"/>
+      <w:pPr>
+        <w:ind w:left="720" w:hanging="360"/>
+      </w:pPr>
+      <w:rPr>
+        <w:rFonts w:ascii="Symbol" w:hAnsi="Symbol" w:hint="default"/>
+      </w:rPr>
+    </w:lvl>
+    <w:lvl w:ilvl="1" w:tplc="04130003" w:tentative="1">
+      <w:start w:val="1"/>
+      <w:numFmt w:val="bullet"/>
+      <w:lvlText w:val="o"/>
+      <w:lvlJc w:val="left"/>
+      <w:pPr>
+        <w:ind w:left="1440" w:hanging="360"/>
+      </w:pPr>
+      <w:rPr>
+        <w:rFonts w:ascii="Courier New" w:hAnsi="Courier New" w:cs="Courier New" w:hint="default"/>
+      </w:rPr>
+    </w:lvl>
+    <w:lvl w:ilvl="2" w:tplc="04130005" w:tentative="1">
+      <w:start w:val="1"/>
+      <w:numFmt w:val="bullet"/>
+      <w:lvlText w:val=""/>
+      <w:lvlJc w:val="left"/>
+      <w:pPr>
+        <w:ind w:left="2160" w:hanging="360"/>
+      </w:pPr>
+      <w:rPr>
+        <w:rFonts w:ascii="Wingdings" w:hAnsi="Wingdings" w:hint="default"/>
+      </w:rPr>
+    </w:lvl>
+    <w:lvl w:ilvl="3" w:tplc="04130001" w:tentative="1">
+      <w:start w:val="1"/>
+      <w:numFmt w:val="bullet"/>
+      <w:lvlText w:val=""/>
+      <w:lvlJc w:val="left"/>
+      <w:pPr>
+        <w:ind w:left="2880" w:hanging="360"/>
+      </w:pPr>
+      <w:rPr>
+        <w:rFonts w:ascii="Symbol" w:hAnsi="Symbol" w:hint="default"/>
+      </w:rPr>
+    </w:lvl>
+    <w:lvl w:ilvl="4" w:tplc="04130003" w:tentative="1">
+      <w:start w:val="1"/>
+      <w:numFmt w:val="bullet"/>
+      <w:lvlText w:val="o"/>
+      <w:lvlJc w:val="left"/>
+      <w:pPr>
+        <w:ind w:left="3600" w:hanging="360"/>
+      </w:pPr>
+      <w:rPr>
+        <w:rFonts w:ascii="Courier New" w:hAnsi="Courier New" w:cs="Courier New" w:hint="default"/>
+      </w:rPr>
+    </w:lvl>
+    <w:lvl w:ilvl="5" w:tplc="04130005" w:tentative="1">
+      <w:start w:val="1"/>
+      <w:numFmt w:val="bullet"/>
+      <w:lvlText w:val=""/>
+      <w:lvlJc w:val="left"/>
+      <w:pPr>
+        <w:ind w:left="4320" w:hanging="360"/>
+      </w:pPr>
+      <w:rPr>
+        <w:rFonts w:ascii="Wingdings" w:hAnsi="Wingdings" w:hint="default"/>
+      </w:rPr>
+    </w:lvl>
+    <w:lvl w:ilvl="6" w:tplc="04130001" w:tentative="1">
+      <w:start w:val="1"/>
+      <w:numFmt w:val="bullet"/>
+      <w:lvlText w:val=""/>
+      <w:lvlJc w:val="left"/>
+      <w:pPr>
+        <w:ind w:left="5040" w:hanging="360"/>
+      </w:pPr>
+      <w:rPr>
+        <w:rFonts w:ascii="Symbol" w:hAnsi="Symbol" w:hint="default"/>
+      </w:rPr>
+    </w:lvl>
+    <w:lvl w:ilvl="7" w:tplc="04130003" w:tentative="1">
+      <w:start w:val="1"/>
+      <w:numFmt w:val="bullet"/>
+      <w:lvlText w:val="o"/>
+      <w:lvlJc w:val="left"/>
+      <w:pPr>
+        <w:ind w:left="5760" w:hanging="360"/>
+      </w:pPr>
+      <w:rPr>
+        <w:rFonts w:ascii="Courier New" w:hAnsi="Courier New" w:cs="Courier New" w:hint="default"/>
+      </w:rPr>
+    </w:lvl>
+    <w:lvl w:ilvl="8" w:tplc="04130005" w:tentative="1">
+      <w:start w:val="1"/>
+      <w:numFmt w:val="bullet"/>
+      <w:lvlText w:val=""/>
+      <w:lvlJc w:val="left"/>
+      <w:pPr>
+        <w:ind w:left="6480" w:hanging="360"/>
+      </w:pPr>
+      <w:rPr>
+        <w:rFonts w:ascii="Wingdings" w:hAnsi="Wingdings" w:hint="default"/>
+      </w:rPr>
+    </w:lvl>
+  </w:abstractNum>
+  <w:abstractNum w:abstractNumId="5">
+    <w:nsid w:val="52FA0CCD"/>
+    <w:multiLevelType w:val="hybridMultilevel"/>
+    <w:tmpl w:val="B3566EEC"/>
+    <w:lvl w:ilvl="0" w:tplc="04130001">
+      <w:start w:val="1"/>
+      <w:numFmt w:val="bullet"/>
+      <w:lvlText w:val=""/>
+      <w:lvlJc w:val="left"/>
+      <w:pPr>
+        <w:ind w:left="720" w:hanging="360"/>
+      </w:pPr>
+      <w:rPr>
+        <w:rFonts w:ascii="Symbol" w:hAnsi="Symbol" w:hint="default"/>
+      </w:rPr>
+    </w:lvl>
+    <w:lvl w:ilvl="1" w:tplc="04130003">
+      <w:start w:val="1"/>
+      <w:numFmt w:val="bullet"/>
+      <w:lvlText w:val="o"/>
+      <w:lvlJc w:val="left"/>
+      <w:pPr>
+        <w:ind w:left="1440" w:hanging="360"/>
+      </w:pPr>
+      <w:rPr>
+        <w:rFonts w:ascii="Courier New" w:hAnsi="Courier New" w:cs="Courier New" w:hint="default"/>
+      </w:rPr>
+    </w:lvl>
+    <w:lvl w:ilvl="2" w:tplc="04130005">
+      <w:start w:val="1"/>
+      <w:numFmt w:val="bullet"/>
+      <w:lvlText w:val=""/>
+      <w:lvlJc w:val="left"/>
+      <w:pPr>
+        <w:ind w:left="2160" w:hanging="360"/>
+      </w:pPr>
+      <w:rPr>
+        <w:rFonts w:ascii="Wingdings" w:hAnsi="Wingdings" w:hint="default"/>
+      </w:rPr>
+    </w:lvl>
+    <w:lvl w:ilvl="3" w:tplc="04130001">
+      <w:start w:val="1"/>
+      <w:numFmt w:val="bullet"/>
+      <w:lvlText w:val=""/>
+      <w:lvlJc w:val="left"/>
+      <w:pPr>
+        <w:ind w:left="2880" w:hanging="360"/>
+      </w:pPr>
+      <w:rPr>
+        <w:rFonts w:ascii="Symbol" w:hAnsi="Symbol" w:hint="default"/>
+      </w:rPr>
+    </w:lvl>
+    <w:lvl w:ilvl="4" w:tplc="04130003">
+      <w:start w:val="1"/>
+      <w:numFmt w:val="bullet"/>
+      <w:lvlText w:val="o"/>
+      <w:lvlJc w:val="left"/>
+      <w:pPr>
+        <w:ind w:left="3600" w:hanging="360"/>
+      </w:pPr>
+      <w:rPr>
+        <w:rFonts w:ascii="Courier New" w:hAnsi="Courier New" w:cs="Courier New" w:hint="default"/>
+      </w:rPr>
+    </w:lvl>
+    <w:lvl w:ilvl="5" w:tplc="04130005">
+      <w:start w:val="1"/>
+      <w:numFmt w:val="bullet"/>
+      <w:lvlText w:val=""/>
+      <w:lvlJc w:val="left"/>
+      <w:pPr>
+        <w:ind w:left="4320" w:hanging="360"/>
+      </w:pPr>
+      <w:rPr>
+        <w:rFonts w:ascii="Wingdings" w:hAnsi="Wingdings" w:hint="default"/>
+      </w:rPr>
+    </w:lvl>
+    <w:lvl w:ilvl="6" w:tplc="04130001">
+      <w:start w:val="1"/>
+      <w:numFmt w:val="bullet"/>
+      <w:lvlText w:val=""/>
+      <w:lvlJc w:val="left"/>
+      <w:pPr>
+        <w:ind w:left="5040" w:hanging="360"/>
+      </w:pPr>
+      <w:rPr>
+        <w:rFonts w:ascii="Symbol" w:hAnsi="Symbol" w:hint="default"/>
+      </w:rPr>
+    </w:lvl>
+    <w:lvl w:ilvl="7" w:tplc="04130003">
+      <w:start w:val="1"/>
+      <w:numFmt w:val="bullet"/>
+      <w:lvlText w:val="o"/>
+      <w:lvlJc w:val="left"/>
+      <w:pPr>
+        <w:ind w:left="5760" w:hanging="360"/>
+      </w:pPr>
+      <w:rPr>
+        <w:rFonts w:ascii="Courier New" w:hAnsi="Courier New" w:cs="Courier New" w:hint="default"/>
+      </w:rPr>
+    </w:lvl>
+    <w:lvl w:ilvl="8" w:tplc="04130005">
+      <w:start w:val="1"/>
+      <w:numFmt w:val="bullet"/>
+      <w:lvlText w:val=""/>
+      <w:lvlJc w:val="left"/>
+      <w:pPr>
+        <w:ind w:left="6480" w:hanging="360"/>
+      </w:pPr>
+      <w:rPr>
+        <w:rFonts w:ascii="Wingdings" w:hAnsi="Wingdings" w:hint="default"/>
+      </w:rPr>
+    </w:lvl>
+  </w:abstractNum>
+  <w:abstractNum w:abstractNumId="6">
     <w:nsid w:val="73DA4CBE"/>
     <w:multiLevelType w:val="multilevel"/>
     <w:tmpl w:val="C6867C68"/>
@@ -3483,7 +3860,7 @@
       <w:lvlJc w:val="left"/>
     </w:lvl>
   </w:abstractNum>
-  <w:abstractNum w:abstractNumId="3" w15:restartNumberingAfterBreak="0">
+  <w:abstractNum w:abstractNumId="7">
     <w:nsid w:val="7D9E6B90"/>
     <w:multiLevelType w:val="multilevel"/>
     <w:tmpl w:val="72440EAE"/>
@@ -3535,7 +3912,7 @@
     </w:lvl>
   </w:abstractNum>
   <w:num w:numId="1">
-    <w:abstractNumId w:val="3"/>
+    <w:abstractNumId w:val="7"/>
   </w:num>
   <w:num w:numId="2">
     <w:abstractNumId w:val="1"/>
@@ -3544,13 +3921,85 @@
     <w:abstractNumId w:val="0"/>
   </w:num>
   <w:num w:numId="4">
+    <w:abstractNumId w:val="6"/>
+  </w:num>
+  <w:num w:numId="5">
+    <w:abstractNumId w:val="7"/>
+    <w:lvlOverride w:ilvl="0"/>
+    <w:lvlOverride w:ilvl="1"/>
+    <w:lvlOverride w:ilvl="2"/>
+    <w:lvlOverride w:ilvl="3"/>
+    <w:lvlOverride w:ilvl="4"/>
+    <w:lvlOverride w:ilvl="5"/>
+    <w:lvlOverride w:ilvl="6"/>
+    <w:lvlOverride w:ilvl="7"/>
+    <w:lvlOverride w:ilvl="8"/>
+  </w:num>
+  <w:num w:numId="6">
+    <w:abstractNumId w:val="1"/>
+    <w:lvlOverride w:ilvl="0"/>
+    <w:lvlOverride w:ilvl="1"/>
+    <w:lvlOverride w:ilvl="2"/>
+    <w:lvlOverride w:ilvl="3"/>
+    <w:lvlOverride w:ilvl="4"/>
+    <w:lvlOverride w:ilvl="5"/>
+    <w:lvlOverride w:ilvl="6"/>
+    <w:lvlOverride w:ilvl="7"/>
+    <w:lvlOverride w:ilvl="8"/>
+  </w:num>
+  <w:num w:numId="7">
+    <w:abstractNumId w:val="0"/>
+    <w:lvlOverride w:ilvl="0"/>
+    <w:lvlOverride w:ilvl="1"/>
+    <w:lvlOverride w:ilvl="2"/>
+    <w:lvlOverride w:ilvl="3"/>
+    <w:lvlOverride w:ilvl="4"/>
+    <w:lvlOverride w:ilvl="5"/>
+    <w:lvlOverride w:ilvl="6"/>
+    <w:lvlOverride w:ilvl="7"/>
+    <w:lvlOverride w:ilvl="8"/>
+  </w:num>
+  <w:num w:numId="8">
+    <w:abstractNumId w:val="6"/>
+    <w:lvlOverride w:ilvl="0"/>
+    <w:lvlOverride w:ilvl="1"/>
+    <w:lvlOverride w:ilvl="2"/>
+    <w:lvlOverride w:ilvl="3"/>
+    <w:lvlOverride w:ilvl="4"/>
+    <w:lvlOverride w:ilvl="5"/>
+    <w:lvlOverride w:ilvl="6"/>
+    <w:lvlOverride w:ilvl="7"/>
+    <w:lvlOverride w:ilvl="8"/>
+  </w:num>
+  <w:num w:numId="9">
+    <w:abstractNumId w:val="5"/>
+    <w:lvlOverride w:ilvl="0"/>
+    <w:lvlOverride w:ilvl="1"/>
+    <w:lvlOverride w:ilvl="2"/>
+    <w:lvlOverride w:ilvl="3"/>
+    <w:lvlOverride w:ilvl="4"/>
+    <w:lvlOverride w:ilvl="5"/>
+    <w:lvlOverride w:ilvl="6"/>
+    <w:lvlOverride w:ilvl="7"/>
+    <w:lvlOverride w:ilvl="8"/>
+  </w:num>
+  <w:num w:numId="10">
+    <w:abstractNumId w:val="5"/>
+  </w:num>
+  <w:num w:numId="11">
+    <w:abstractNumId w:val="3"/>
+  </w:num>
+  <w:num w:numId="12">
     <w:abstractNumId w:val="2"/>
+  </w:num>
+  <w:num w:numId="13">
+    <w:abstractNumId w:val="4"/>
   </w:num>
 </w:numbering>
 </file>
 
 <file path=word/styles.xml><?xml version="1.0" encoding="utf-8"?>
-<w:styles xmlns:mc="http://schemas.openxmlformats.org/markup-compatibility/2006" xmlns:r="http://schemas.openxmlformats.org/officeDocument/2006/relationships" xmlns:w="http://schemas.openxmlformats.org/wordprocessingml/2006/main" xmlns:w14="http://schemas.microsoft.com/office/word/2010/wordml" xmlns:w15="http://schemas.microsoft.com/office/word/2012/wordml" mc:Ignorable="w14 w15">
+<w:styles xmlns:mc="http://schemas.openxmlformats.org/markup-compatibility/2006" xmlns:r="http://schemas.openxmlformats.org/officeDocument/2006/relationships" xmlns:w="http://schemas.openxmlformats.org/wordprocessingml/2006/main" xmlns:w14="http://schemas.microsoft.com/office/word/2010/wordml" mc:Ignorable="w14">
   <w:docDefaults>
     <w:rPrDefault>
       <w:rPr>
@@ -3566,378 +4015,144 @@
       </w:pPr>
     </w:pPrDefault>
   </w:docDefaults>
-  <w:latentStyles w:defLockedState="0" w:defUIPriority="99" w:defSemiHidden="0" w:defUnhideWhenUsed="0" w:defQFormat="0" w:count="371">
-    <w:lsdException w:name="Normal" w:uiPriority="0" w:qFormat="1"/>
-    <w:lsdException w:name="heading 1" w:uiPriority="9" w:qFormat="1"/>
-    <w:lsdException w:name="heading 2" w:semiHidden="1" w:uiPriority="9" w:unhideWhenUsed="1" w:qFormat="1"/>
-    <w:lsdException w:name="heading 3" w:semiHidden="1" w:uiPriority="9" w:unhideWhenUsed="1" w:qFormat="1"/>
-    <w:lsdException w:name="heading 4" w:semiHidden="1" w:uiPriority="9" w:unhideWhenUsed="1" w:qFormat="1"/>
-    <w:lsdException w:name="heading 5" w:semiHidden="1" w:uiPriority="9" w:unhideWhenUsed="1" w:qFormat="1"/>
-    <w:lsdException w:name="heading 6" w:semiHidden="1" w:uiPriority="9" w:unhideWhenUsed="1" w:qFormat="1"/>
-    <w:lsdException w:name="heading 7" w:semiHidden="1" w:uiPriority="9" w:unhideWhenUsed="1" w:qFormat="1"/>
-    <w:lsdException w:name="heading 8" w:semiHidden="1" w:uiPriority="9" w:unhideWhenUsed="1" w:qFormat="1"/>
-    <w:lsdException w:name="heading 9" w:semiHidden="1" w:uiPriority="9" w:unhideWhenUsed="1" w:qFormat="1"/>
-    <w:lsdException w:name="index 1" w:semiHidden="1" w:unhideWhenUsed="1"/>
-    <w:lsdException w:name="index 2" w:semiHidden="1" w:unhideWhenUsed="1"/>
-    <w:lsdException w:name="index 3" w:semiHidden="1" w:unhideWhenUsed="1"/>
-    <w:lsdException w:name="index 4" w:semiHidden="1" w:unhideWhenUsed="1"/>
-    <w:lsdException w:name="index 5" w:semiHidden="1" w:unhideWhenUsed="1"/>
-    <w:lsdException w:name="index 6" w:semiHidden="1" w:unhideWhenUsed="1"/>
-    <w:lsdException w:name="index 7" w:semiHidden="1" w:unhideWhenUsed="1"/>
-    <w:lsdException w:name="index 8" w:semiHidden="1" w:unhideWhenUsed="1"/>
-    <w:lsdException w:name="index 9" w:semiHidden="1" w:unhideWhenUsed="1"/>
-    <w:lsdException w:name="toc 1" w:semiHidden="1" w:uiPriority="39" w:unhideWhenUsed="1"/>
-    <w:lsdException w:name="toc 2" w:semiHidden="1" w:uiPriority="39" w:unhideWhenUsed="1"/>
-    <w:lsdException w:name="toc 3" w:semiHidden="1" w:uiPriority="39" w:unhideWhenUsed="1"/>
-    <w:lsdException w:name="toc 4" w:semiHidden="1" w:uiPriority="39" w:unhideWhenUsed="1"/>
-    <w:lsdException w:name="toc 5" w:semiHidden="1" w:uiPriority="39" w:unhideWhenUsed="1"/>
-    <w:lsdException w:name="toc 6" w:semiHidden="1" w:uiPriority="39" w:unhideWhenUsed="1"/>
-    <w:lsdException w:name="toc 7" w:semiHidden="1" w:uiPriority="39" w:unhideWhenUsed="1"/>
-    <w:lsdException w:name="toc 8" w:semiHidden="1" w:uiPriority="39" w:unhideWhenUsed="1"/>
-    <w:lsdException w:name="toc 9" w:semiHidden="1" w:uiPriority="39" w:unhideWhenUsed="1"/>
-    <w:lsdException w:name="Normal Indent" w:semiHidden="1" w:unhideWhenUsed="1"/>
-    <w:lsdException w:name="footnote text" w:semiHidden="1" w:unhideWhenUsed="1"/>
-    <w:lsdException w:name="annotation text" w:semiHidden="1" w:unhideWhenUsed="1"/>
-    <w:lsdException w:name="header" w:semiHidden="1" w:unhideWhenUsed="1"/>
-    <w:lsdException w:name="footer" w:semiHidden="1" w:unhideWhenUsed="1"/>
-    <w:lsdException w:name="index heading" w:semiHidden="1" w:unhideWhenUsed="1"/>
-    <w:lsdException w:name="caption" w:semiHidden="1" w:uiPriority="35" w:unhideWhenUsed="1" w:qFormat="1"/>
-    <w:lsdException w:name="table of figures" w:semiHidden="1" w:unhideWhenUsed="1"/>
-    <w:lsdException w:name="envelope address" w:semiHidden="1" w:unhideWhenUsed="1"/>
-    <w:lsdException w:name="envelope return" w:semiHidden="1" w:unhideWhenUsed="1"/>
-    <w:lsdException w:name="footnote reference" w:semiHidden="1" w:unhideWhenUsed="1"/>
-    <w:lsdException w:name="annotation reference" w:semiHidden="1" w:unhideWhenUsed="1"/>
-    <w:lsdException w:name="line number" w:semiHidden="1" w:unhideWhenUsed="1"/>
-    <w:lsdException w:name="page number" w:semiHidden="1" w:unhideWhenUsed="1"/>
-    <w:lsdException w:name="endnote reference" w:semiHidden="1" w:unhideWhenUsed="1"/>
-    <w:lsdException w:name="endnote text" w:semiHidden="1" w:unhideWhenUsed="1"/>
-    <w:lsdException w:name="table of authorities" w:semiHidden="1" w:unhideWhenUsed="1"/>
-    <w:lsdException w:name="macro" w:semiHidden="1" w:unhideWhenUsed="1"/>
-    <w:lsdException w:name="toa heading" w:semiHidden="1" w:unhideWhenUsed="1"/>
-    <w:lsdException w:name="List" w:semiHidden="1" w:unhideWhenUsed="1"/>
-    <w:lsdException w:name="List Bullet" w:semiHidden="1" w:unhideWhenUsed="1"/>
-    <w:lsdException w:name="List Number" w:semiHidden="1" w:unhideWhenUsed="1"/>
-    <w:lsdException w:name="List 2" w:semiHidden="1" w:unhideWhenUsed="1"/>
-    <w:lsdException w:name="List 3" w:semiHidden="1" w:unhideWhenUsed="1"/>
-    <w:lsdException w:name="List 4" w:semiHidden="1" w:unhideWhenUsed="1"/>
-    <w:lsdException w:name="List 5" w:semiHidden="1" w:unhideWhenUsed="1"/>
-    <w:lsdException w:name="List Bullet 2" w:semiHidden="1" w:unhideWhenUsed="1"/>
-    <w:lsdException w:name="List Bullet 3" w:semiHidden="1" w:unhideWhenUsed="1"/>
-    <w:lsdException w:name="List Bullet 4" w:semiHidden="1" w:unhideWhenUsed="1"/>
-    <w:lsdException w:name="List Bullet 5" w:semiHidden="1" w:unhideWhenUsed="1"/>
-    <w:lsdException w:name="List Number 2" w:semiHidden="1" w:unhideWhenUsed="1"/>
-    <w:lsdException w:name="List Number 3" w:semiHidden="1" w:unhideWhenUsed="1"/>
-    <w:lsdException w:name="List Number 4" w:semiHidden="1" w:unhideWhenUsed="1"/>
-    <w:lsdException w:name="List Number 5" w:semiHidden="1" w:unhideWhenUsed="1"/>
-    <w:lsdException w:name="Title" w:uiPriority="10" w:qFormat="1"/>
-    <w:lsdException w:name="Closing" w:semiHidden="1" w:unhideWhenUsed="1"/>
-    <w:lsdException w:name="Signature" w:semiHidden="1" w:unhideWhenUsed="1"/>
-    <w:lsdException w:name="Default Paragraph Font" w:semiHidden="1" w:uiPriority="1" w:unhideWhenUsed="1"/>
-    <w:lsdException w:name="Body Text" w:semiHidden="1" w:unhideWhenUsed="1"/>
-    <w:lsdException w:name="Body Text Indent" w:semiHidden="1" w:unhideWhenUsed="1"/>
-    <w:lsdException w:name="List Continue" w:semiHidden="1" w:unhideWhenUsed="1"/>
-    <w:lsdException w:name="List Continue 2" w:semiHidden="1" w:unhideWhenUsed="1"/>
-    <w:lsdException w:name="List Continue 3" w:semiHidden="1" w:unhideWhenUsed="1"/>
-    <w:lsdException w:name="List Continue 4" w:semiHidden="1" w:unhideWhenUsed="1"/>
-    <w:lsdException w:name="List Continue 5" w:semiHidden="1" w:unhideWhenUsed="1"/>
-    <w:lsdException w:name="Message Header" w:semiHidden="1" w:unhideWhenUsed="1"/>
-    <w:lsdException w:name="Subtitle" w:uiPriority="11" w:qFormat="1"/>
-    <w:lsdException w:name="Salutation" w:semiHidden="1" w:unhideWhenUsed="1"/>
-    <w:lsdException w:name="Date" w:semiHidden="1" w:unhideWhenUsed="1"/>
-    <w:lsdException w:name="Body Text First Indent" w:semiHidden="1" w:unhideWhenUsed="1"/>
-    <w:lsdException w:name="Body Text First Indent 2" w:semiHidden="1" w:unhideWhenUsed="1"/>
-    <w:lsdException w:name="Note Heading" w:semiHidden="1" w:unhideWhenUsed="1"/>
-    <w:lsdException w:name="Body Text 2" w:semiHidden="1" w:unhideWhenUsed="1"/>
-    <w:lsdException w:name="Body Text 3" w:semiHidden="1" w:unhideWhenUsed="1"/>
-    <w:lsdException w:name="Body Text Indent 2" w:semiHidden="1" w:unhideWhenUsed="1"/>
-    <w:lsdException w:name="Body Text Indent 3" w:semiHidden="1" w:unhideWhenUsed="1"/>
-    <w:lsdException w:name="Block Text" w:semiHidden="1" w:unhideWhenUsed="1"/>
-    <w:lsdException w:name="Hyperlink" w:semiHidden="1" w:unhideWhenUsed="1"/>
-    <w:lsdException w:name="FollowedHyperlink" w:semiHidden="1" w:unhideWhenUsed="1"/>
-    <w:lsdException w:name="Strong" w:uiPriority="22" w:qFormat="1"/>
-    <w:lsdException w:name="Emphasis" w:uiPriority="20" w:qFormat="1"/>
-    <w:lsdException w:name="Document Map" w:semiHidden="1" w:unhideWhenUsed="1"/>
-    <w:lsdException w:name="Plain Text" w:semiHidden="1" w:unhideWhenUsed="1"/>
-    <w:lsdException w:name="E-mail Signature" w:semiHidden="1" w:unhideWhenUsed="1"/>
-    <w:lsdException w:name="HTML Top of Form" w:semiHidden="1" w:unhideWhenUsed="1"/>
-    <w:lsdException w:name="HTML Bottom of Form" w:semiHidden="1" w:unhideWhenUsed="1"/>
-    <w:lsdException w:name="Normal (Web)" w:semiHidden="1" w:unhideWhenUsed="1"/>
-    <w:lsdException w:name="HTML Acronym" w:semiHidden="1" w:unhideWhenUsed="1"/>
-    <w:lsdException w:name="HTML Address" w:semiHidden="1" w:unhideWhenUsed="1"/>
-    <w:lsdException w:name="HTML Cite" w:semiHidden="1" w:unhideWhenUsed="1"/>
-    <w:lsdException w:name="HTML Code" w:semiHidden="1" w:unhideWhenUsed="1"/>
-    <w:lsdException w:name="HTML Definition" w:semiHidden="1" w:unhideWhenUsed="1"/>
-    <w:lsdException w:name="HTML Keyboard" w:semiHidden="1" w:unhideWhenUsed="1"/>
-    <w:lsdException w:name="HTML Preformatted" w:semiHidden="1" w:unhideWhenUsed="1"/>
-    <w:lsdException w:name="HTML Sample" w:semiHidden="1" w:unhideWhenUsed="1"/>
-    <w:lsdException w:name="HTML Typewriter" w:semiHidden="1" w:unhideWhenUsed="1"/>
-    <w:lsdException w:name="HTML Variable" w:semiHidden="1" w:unhideWhenUsed="1"/>
-    <w:lsdException w:name="Normal Table" w:semiHidden="1" w:unhideWhenUsed="1"/>
-    <w:lsdException w:name="annotation subject" w:semiHidden="1" w:unhideWhenUsed="1"/>
-    <w:lsdException w:name="No List" w:semiHidden="1" w:unhideWhenUsed="1"/>
-    <w:lsdException w:name="Outline List 1" w:semiHidden="1" w:unhideWhenUsed="1"/>
-    <w:lsdException w:name="Outline List 2" w:semiHidden="1" w:unhideWhenUsed="1"/>
-    <w:lsdException w:name="Outline List 3" w:semiHidden="1" w:unhideWhenUsed="1"/>
-    <w:lsdException w:name="Table Simple 1" w:semiHidden="1" w:unhideWhenUsed="1"/>
-    <w:lsdException w:name="Table Simple 2" w:semiHidden="1" w:unhideWhenUsed="1"/>
-    <w:lsdException w:name="Table Simple 3" w:semiHidden="1" w:unhideWhenUsed="1"/>
-    <w:lsdException w:name="Table Classic 1" w:semiHidden="1" w:unhideWhenUsed="1"/>
-    <w:lsdException w:name="Table Classic 2" w:semiHidden="1" w:unhideWhenUsed="1"/>
-    <w:lsdException w:name="Table Classic 3" w:semiHidden="1" w:unhideWhenUsed="1"/>
-    <w:lsdException w:name="Table Classic 4" w:semiHidden="1" w:unhideWhenUsed="1"/>
-    <w:lsdException w:name="Table Colorful 1" w:semiHidden="1" w:unhideWhenUsed="1"/>
-    <w:lsdException w:name="Table Colorful 2" w:semiHidden="1" w:unhideWhenUsed="1"/>
-    <w:lsdException w:name="Table Colorful 3" w:semiHidden="1" w:unhideWhenUsed="1"/>
-    <w:lsdException w:name="Table Columns 1" w:semiHidden="1" w:unhideWhenUsed="1"/>
-    <w:lsdException w:name="Table Columns 2" w:semiHidden="1" w:unhideWhenUsed="1"/>
-    <w:lsdException w:name="Table Columns 3" w:semiHidden="1" w:unhideWhenUsed="1"/>
-    <w:lsdException w:name="Table Columns 4" w:semiHidden="1" w:unhideWhenUsed="1"/>
-    <w:lsdException w:name="Table Columns 5" w:semiHidden="1" w:unhideWhenUsed="1"/>
-    <w:lsdException w:name="Table Grid 1" w:semiHidden="1" w:unhideWhenUsed="1"/>
-    <w:lsdException w:name="Table Grid 2" w:semiHidden="1" w:unhideWhenUsed="1"/>
-    <w:lsdException w:name="Table Grid 3" w:semiHidden="1" w:unhideWhenUsed="1"/>
-    <w:lsdException w:name="Table Grid 4" w:semiHidden="1" w:unhideWhenUsed="1"/>
-    <w:lsdException w:name="Table Grid 5" w:semiHidden="1" w:unhideWhenUsed="1"/>
-    <w:lsdException w:name="Table Grid 6" w:semiHidden="1" w:unhideWhenUsed="1"/>
-    <w:lsdException w:name="Table Grid 7" w:semiHidden="1" w:unhideWhenUsed="1"/>
-    <w:lsdException w:name="Table Grid 8" w:semiHidden="1" w:unhideWhenUsed="1"/>
-    <w:lsdException w:name="Table List 1" w:semiHidden="1" w:unhideWhenUsed="1"/>
-    <w:lsdException w:name="Table List 2" w:semiHidden="1" w:unhideWhenUsed="1"/>
-    <w:lsdException w:name="Table List 3" w:semiHidden="1" w:unhideWhenUsed="1"/>
-    <w:lsdException w:name="Table List 4" w:semiHidden="1" w:unhideWhenUsed="1"/>
-    <w:lsdException w:name="Table List 5" w:semiHidden="1" w:unhideWhenUsed="1"/>
-    <w:lsdException w:name="Table List 6" w:semiHidden="1" w:unhideWhenUsed="1"/>
-    <w:lsdException w:name="Table List 7" w:semiHidden="1" w:unhideWhenUsed="1"/>
-    <w:lsdException w:name="Table List 8" w:semiHidden="1" w:unhideWhenUsed="1"/>
-    <w:lsdException w:name="Table 3D effects 1" w:semiHidden="1" w:unhideWhenUsed="1"/>
-    <w:lsdException w:name="Table 3D effects 2" w:semiHidden="1" w:unhideWhenUsed="1"/>
-    <w:lsdException w:name="Table 3D effects 3" w:semiHidden="1" w:unhideWhenUsed="1"/>
-    <w:lsdException w:name="Table Contemporary" w:semiHidden="1" w:unhideWhenUsed="1"/>
-    <w:lsdException w:name="Table Elegant" w:semiHidden="1" w:unhideWhenUsed="1"/>
-    <w:lsdException w:name="Table Professional" w:semiHidden="1" w:unhideWhenUsed="1"/>
-    <w:lsdException w:name="Table Subtle 1" w:semiHidden="1" w:unhideWhenUsed="1"/>
-    <w:lsdException w:name="Table Subtle 2" w:semiHidden="1" w:unhideWhenUsed="1"/>
-    <w:lsdException w:name="Table Web 1" w:semiHidden="1" w:unhideWhenUsed="1"/>
-    <w:lsdException w:name="Table Web 2" w:semiHidden="1" w:unhideWhenUsed="1"/>
-    <w:lsdException w:name="Table Web 3" w:semiHidden="1" w:unhideWhenUsed="1"/>
-    <w:lsdException w:name="Balloon Text" w:semiHidden="1" w:unhideWhenUsed="1"/>
-    <w:lsdException w:name="Table Grid" w:uiPriority="59"/>
-    <w:lsdException w:name="Table Theme" w:semiHidden="1" w:unhideWhenUsed="1"/>
-    <w:lsdException w:name="Placeholder Text" w:semiHidden="1"/>
-    <w:lsdException w:name="No Spacing" w:uiPriority="1" w:qFormat="1"/>
-    <w:lsdException w:name="Light Shading" w:uiPriority="60"/>
-    <w:lsdException w:name="Light List" w:uiPriority="61"/>
-    <w:lsdException w:name="Light Grid" w:uiPriority="62"/>
-    <w:lsdException w:name="Medium Shading 1" w:uiPriority="63"/>
-    <w:lsdException w:name="Medium Shading 2" w:uiPriority="64"/>
-    <w:lsdException w:name="Medium List 1" w:uiPriority="65"/>
-    <w:lsdException w:name="Medium List 2" w:uiPriority="66"/>
-    <w:lsdException w:name="Medium Grid 1" w:uiPriority="67"/>
-    <w:lsdException w:name="Medium Grid 2" w:uiPriority="68"/>
-    <w:lsdException w:name="Medium Grid 3" w:uiPriority="69"/>
-    <w:lsdException w:name="Dark List" w:uiPriority="70"/>
-    <w:lsdException w:name="Colorful Shading" w:uiPriority="71"/>
-    <w:lsdException w:name="Colorful List" w:uiPriority="72"/>
-    <w:lsdException w:name="Colorful Grid" w:uiPriority="73"/>
-    <w:lsdException w:name="Light Shading Accent 1" w:uiPriority="60"/>
-    <w:lsdException w:name="Light List Accent 1" w:uiPriority="61"/>
-    <w:lsdException w:name="Light Grid Accent 1" w:uiPriority="62"/>
-    <w:lsdException w:name="Medium Shading 1 Accent 1" w:uiPriority="63"/>
-    <w:lsdException w:name="Medium Shading 2 Accent 1" w:uiPriority="64"/>
-    <w:lsdException w:name="Medium List 1 Accent 1" w:uiPriority="65"/>
-    <w:lsdException w:name="Revision" w:semiHidden="1"/>
-    <w:lsdException w:name="List Paragraph" w:uiPriority="34" w:qFormat="1"/>
-    <w:lsdException w:name="Quote" w:uiPriority="29" w:qFormat="1"/>
-    <w:lsdException w:name="Intense Quote" w:uiPriority="30" w:qFormat="1"/>
-    <w:lsdException w:name="Medium List 2 Accent 1" w:uiPriority="66"/>
-    <w:lsdException w:name="Medium Grid 1 Accent 1" w:uiPriority="67"/>
-    <w:lsdException w:name="Medium Grid 2 Accent 1" w:uiPriority="68"/>
-    <w:lsdException w:name="Medium Grid 3 Accent 1" w:uiPriority="69"/>
-    <w:lsdException w:name="Dark List Accent 1" w:uiPriority="70"/>
-    <w:lsdException w:name="Colorful Shading Accent 1" w:uiPriority="71"/>
-    <w:lsdException w:name="Colorful List Accent 1" w:uiPriority="72"/>
-    <w:lsdException w:name="Colorful Grid Accent 1" w:uiPriority="73"/>
-    <w:lsdException w:name="Light Shading Accent 2" w:uiPriority="60"/>
-    <w:lsdException w:name="Light List Accent 2" w:uiPriority="61"/>
-    <w:lsdException w:name="Light Grid Accent 2" w:uiPriority="62"/>
-    <w:lsdException w:name="Medium Shading 1 Accent 2" w:uiPriority="63"/>
-    <w:lsdException w:name="Medium Shading 2 Accent 2" w:uiPriority="64"/>
-    <w:lsdException w:name="Medium List 1 Accent 2" w:uiPriority="65"/>
-    <w:lsdException w:name="Medium List 2 Accent 2" w:uiPriority="66"/>
-    <w:lsdException w:name="Medium Grid 1 Accent 2" w:uiPriority="67"/>
-    <w:lsdException w:name="Medium Grid 2 Accent 2" w:uiPriority="68"/>
-    <w:lsdException w:name="Medium Grid 3 Accent 2" w:uiPriority="69"/>
-    <w:lsdException w:name="Dark List Accent 2" w:uiPriority="70"/>
-    <w:lsdException w:name="Colorful Shading Accent 2" w:uiPriority="71"/>
-    <w:lsdException w:name="Colorful List Accent 2" w:uiPriority="72"/>
-    <w:lsdException w:name="Colorful Grid Accent 2" w:uiPriority="73"/>
-    <w:lsdException w:name="Light Shading Accent 3" w:uiPriority="60"/>
-    <w:lsdException w:name="Light List Accent 3" w:uiPriority="61"/>
-    <w:lsdException w:name="Light Grid Accent 3" w:uiPriority="62"/>
-    <w:lsdException w:name="Medium Shading 1 Accent 3" w:uiPriority="63"/>
-    <w:lsdException w:name="Medium Shading 2 Accent 3" w:uiPriority="64"/>
-    <w:lsdException w:name="Medium List 1 Accent 3" w:uiPriority="65"/>
-    <w:lsdException w:name="Medium List 2 Accent 3" w:uiPriority="66"/>
-    <w:lsdException w:name="Medium Grid 1 Accent 3" w:uiPriority="67"/>
-    <w:lsdException w:name="Medium Grid 2 Accent 3" w:uiPriority="68"/>
-    <w:lsdException w:name="Medium Grid 3 Accent 3" w:uiPriority="69"/>
-    <w:lsdException w:name="Dark List Accent 3" w:uiPriority="70"/>
-    <w:lsdException w:name="Colorful Shading Accent 3" w:uiPriority="71"/>
-    <w:lsdException w:name="Colorful List Accent 3" w:uiPriority="72"/>
-    <w:lsdException w:name="Colorful Grid Accent 3" w:uiPriority="73"/>
-    <w:lsdException w:name="Light Shading Accent 4" w:uiPriority="60"/>
-    <w:lsdException w:name="Light List Accent 4" w:uiPriority="61"/>
-    <w:lsdException w:name="Light Grid Accent 4" w:uiPriority="62"/>
-    <w:lsdException w:name="Medium Shading 1 Accent 4" w:uiPriority="63"/>
-    <w:lsdException w:name="Medium Shading 2 Accent 4" w:uiPriority="64"/>
-    <w:lsdException w:name="Medium List 1 Accent 4" w:uiPriority="65"/>
-    <w:lsdException w:name="Medium List 2 Accent 4" w:uiPriority="66"/>
-    <w:lsdException w:name="Medium Grid 1 Accent 4" w:uiPriority="67"/>
-    <w:lsdException w:name="Medium Grid 2 Accent 4" w:uiPriority="68"/>
-    <w:lsdException w:name="Medium Grid 3 Accent 4" w:uiPriority="69"/>
-    <w:lsdException w:name="Dark List Accent 4" w:uiPriority="70"/>
-    <w:lsdException w:name="Colorful Shading Accent 4" w:uiPriority="71"/>
-    <w:lsdException w:name="Colorful List Accent 4" w:uiPriority="72"/>
-    <w:lsdException w:name="Colorful Grid Accent 4" w:uiPriority="73"/>
-    <w:lsdException w:name="Light Shading Accent 5" w:uiPriority="60"/>
-    <w:lsdException w:name="Light List Accent 5" w:uiPriority="61"/>
-    <w:lsdException w:name="Light Grid Accent 5" w:uiPriority="62"/>
-    <w:lsdException w:name="Medium Shading 1 Accent 5" w:uiPriority="63"/>
-    <w:lsdException w:name="Medium Shading 2 Accent 5" w:uiPriority="64"/>
-    <w:lsdException w:name="Medium List 1 Accent 5" w:uiPriority="65"/>
-    <w:lsdException w:name="Medium List 2 Accent 5" w:uiPriority="66"/>
-    <w:lsdException w:name="Medium Grid 1 Accent 5" w:uiPriority="67"/>
-    <w:lsdException w:name="Medium Grid 2 Accent 5" w:uiPriority="68"/>
-    <w:lsdException w:name="Medium Grid 3 Accent 5" w:uiPriority="69"/>
-    <w:lsdException w:name="Dark List Accent 5" w:uiPriority="70"/>
-    <w:lsdException w:name="Colorful Shading Accent 5" w:uiPriority="71"/>
-    <w:lsdException w:name="Colorful List Accent 5" w:uiPriority="72"/>
-    <w:lsdException w:name="Colorful Grid Accent 5" w:uiPriority="73"/>
-    <w:lsdException w:name="Light Shading Accent 6" w:uiPriority="60"/>
-    <w:lsdException w:name="Light List Accent 6" w:uiPriority="61"/>
-    <w:lsdException w:name="Light Grid Accent 6" w:uiPriority="62"/>
-    <w:lsdException w:name="Medium Shading 1 Accent 6" w:uiPriority="63"/>
-    <w:lsdException w:name="Medium Shading 2 Accent 6" w:uiPriority="64"/>
-    <w:lsdException w:name="Medium List 1 Accent 6" w:uiPriority="65"/>
-    <w:lsdException w:name="Medium List 2 Accent 6" w:uiPriority="66"/>
-    <w:lsdException w:name="Medium Grid 1 Accent 6" w:uiPriority="67"/>
-    <w:lsdException w:name="Medium Grid 2 Accent 6" w:uiPriority="68"/>
-    <w:lsdException w:name="Medium Grid 3 Accent 6" w:uiPriority="69"/>
-    <w:lsdException w:name="Dark List Accent 6" w:uiPriority="70"/>
-    <w:lsdException w:name="Colorful Shading Accent 6" w:uiPriority="71"/>
-    <w:lsdException w:name="Colorful List Accent 6" w:uiPriority="72"/>
-    <w:lsdException w:name="Colorful Grid Accent 6" w:uiPriority="73"/>
-    <w:lsdException w:name="Subtle Emphasis" w:uiPriority="19" w:qFormat="1"/>
-    <w:lsdException w:name="Intense Emphasis" w:uiPriority="21" w:qFormat="1"/>
-    <w:lsdException w:name="Subtle Reference" w:uiPriority="31" w:qFormat="1"/>
-    <w:lsdException w:name="Intense Reference" w:uiPriority="32" w:qFormat="1"/>
-    <w:lsdException w:name="Book Title" w:uiPriority="33" w:qFormat="1"/>
-    <w:lsdException w:name="Bibliography" w:semiHidden="1" w:uiPriority="37" w:unhideWhenUsed="1"/>
-    <w:lsdException w:name="TOC Heading" w:semiHidden="1" w:uiPriority="39" w:unhideWhenUsed="1" w:qFormat="1"/>
-    <w:lsdException w:name="Plain Table 1" w:uiPriority="41"/>
-    <w:lsdException w:name="Plain Table 2" w:uiPriority="42"/>
-    <w:lsdException w:name="Plain Table 3" w:uiPriority="43"/>
-    <w:lsdException w:name="Plain Table 4" w:uiPriority="44"/>
-    <w:lsdException w:name="Plain Table 5" w:uiPriority="45"/>
-    <w:lsdException w:name="Grid Table Light" w:uiPriority="40"/>
-    <w:lsdException w:name="Grid Table 1 Light" w:uiPriority="46"/>
-    <w:lsdException w:name="Grid Table 2" w:uiPriority="47"/>
-    <w:lsdException w:name="Grid Table 3" w:uiPriority="48"/>
-    <w:lsdException w:name="Grid Table 4" w:uiPriority="49"/>
-    <w:lsdException w:name="Grid Table 5 Dark" w:uiPriority="50"/>
-    <w:lsdException w:name="Grid Table 6 Colorful" w:uiPriority="51"/>
-    <w:lsdException w:name="Grid Table 7 Colorful" w:uiPriority="52"/>
-    <w:lsdException w:name="Grid Table 1 Light Accent 1" w:uiPriority="46"/>
-    <w:lsdException w:name="Grid Table 2 Accent 1" w:uiPriority="47"/>
-    <w:lsdException w:name="Grid Table 3 Accent 1" w:uiPriority="48"/>
-    <w:lsdException w:name="Grid Table 4 Accent 1" w:uiPriority="49"/>
-    <w:lsdException w:name="Grid Table 5 Dark Accent 1" w:uiPriority="50"/>
-    <w:lsdException w:name="Grid Table 6 Colorful Accent 1" w:uiPriority="51"/>
-    <w:lsdException w:name="Grid Table 7 Colorful Accent 1" w:uiPriority="52"/>
-    <w:lsdException w:name="Grid Table 1 Light Accent 2" w:uiPriority="46"/>
-    <w:lsdException w:name="Grid Table 2 Accent 2" w:uiPriority="47"/>
-    <w:lsdException w:name="Grid Table 3 Accent 2" w:uiPriority="48"/>
-    <w:lsdException w:name="Grid Table 4 Accent 2" w:uiPriority="49"/>
-    <w:lsdException w:name="Grid Table 5 Dark Accent 2" w:uiPriority="50"/>
-    <w:lsdException w:name="Grid Table 6 Colorful Accent 2" w:uiPriority="51"/>
-    <w:lsdException w:name="Grid Table 7 Colorful Accent 2" w:uiPriority="52"/>
-    <w:lsdException w:name="Grid Table 1 Light Accent 3" w:uiPriority="46"/>
-    <w:lsdException w:name="Grid Table 2 Accent 3" w:uiPriority="47"/>
-    <w:lsdException w:name="Grid Table 3 Accent 3" w:uiPriority="48"/>
-    <w:lsdException w:name="Grid Table 4 Accent 3" w:uiPriority="49"/>
-    <w:lsdException w:name="Grid Table 5 Dark Accent 3" w:uiPriority="50"/>
-    <w:lsdException w:name="Grid Table 6 Colorful Accent 3" w:uiPriority="51"/>
-    <w:lsdException w:name="Grid Table 7 Colorful Accent 3" w:uiPriority="52"/>
-    <w:lsdException w:name="Grid Table 1 Light Accent 4" w:uiPriority="46"/>
-    <w:lsdException w:name="Grid Table 2 Accent 4" w:uiPriority="47"/>
-    <w:lsdException w:name="Grid Table 3 Accent 4" w:uiPriority="48"/>
-    <w:lsdException w:name="Grid Table 4 Accent 4" w:uiPriority="49"/>
-    <w:lsdException w:name="Grid Table 5 Dark Accent 4" w:uiPriority="50"/>
-    <w:lsdException w:name="Grid Table 6 Colorful Accent 4" w:uiPriority="51"/>
-    <w:lsdException w:name="Grid Table 7 Colorful Accent 4" w:uiPriority="52"/>
-    <w:lsdException w:name="Grid Table 1 Light Accent 5" w:uiPriority="46"/>
-    <w:lsdException w:name="Grid Table 2 Accent 5" w:uiPriority="47"/>
-    <w:lsdException w:name="Grid Table 3 Accent 5" w:uiPriority="48"/>
-    <w:lsdException w:name="Grid Table 4 Accent 5" w:uiPriority="49"/>
-    <w:lsdException w:name="Grid Table 5 Dark Accent 5" w:uiPriority="50"/>
-    <w:lsdException w:name="Grid Table 6 Colorful Accent 5" w:uiPriority="51"/>
-    <w:lsdException w:name="Grid Table 7 Colorful Accent 5" w:uiPriority="52"/>
-    <w:lsdException w:name="Grid Table 1 Light Accent 6" w:uiPriority="46"/>
-    <w:lsdException w:name="Grid Table 2 Accent 6" w:uiPriority="47"/>
-    <w:lsdException w:name="Grid Table 3 Accent 6" w:uiPriority="48"/>
-    <w:lsdException w:name="Grid Table 4 Accent 6" w:uiPriority="49"/>
-    <w:lsdException w:name="Grid Table 5 Dark Accent 6" w:uiPriority="50"/>
-    <w:lsdException w:name="Grid Table 6 Colorful Accent 6" w:uiPriority="51"/>
-    <w:lsdException w:name="Grid Table 7 Colorful Accent 6" w:uiPriority="52"/>
-    <w:lsdException w:name="List Table 1 Light" w:uiPriority="46"/>
-    <w:lsdException w:name="List Table 2" w:uiPriority="47"/>
-    <w:lsdException w:name="List Table 3" w:uiPriority="48"/>
-    <w:lsdException w:name="List Table 4" w:uiPriority="49"/>
-    <w:lsdException w:name="List Table 5 Dark" w:uiPriority="50"/>
-    <w:lsdException w:name="List Table 6 Colorful" w:uiPriority="51"/>
-    <w:lsdException w:name="List Table 7 Colorful" w:uiPriority="52"/>
-    <w:lsdException w:name="List Table 1 Light Accent 1" w:uiPriority="46"/>
-    <w:lsdException w:name="List Table 2 Accent 1" w:uiPriority="47"/>
-    <w:lsdException w:name="List Table 3 Accent 1" w:uiPriority="48"/>
-    <w:lsdException w:name="List Table 4 Accent 1" w:uiPriority="49"/>
-    <w:lsdException w:name="List Table 5 Dark Accent 1" w:uiPriority="50"/>
-    <w:lsdException w:name="List Table 6 Colorful Accent 1" w:uiPriority="51"/>
-    <w:lsdException w:name="List Table 7 Colorful Accent 1" w:uiPriority="52"/>
-    <w:lsdException w:name="List Table 1 Light Accent 2" w:uiPriority="46"/>
-    <w:lsdException w:name="List Table 2 Accent 2" w:uiPriority="47"/>
-    <w:lsdException w:name="List Table 3 Accent 2" w:uiPriority="48"/>
-    <w:lsdException w:name="List Table 4 Accent 2" w:uiPriority="49"/>
-    <w:lsdException w:name="List Table 5 Dark Accent 2" w:uiPriority="50"/>
-    <w:lsdException w:name="List Table 6 Colorful Accent 2" w:uiPriority="51"/>
-    <w:lsdException w:name="List Table 7 Colorful Accent 2" w:uiPriority="52"/>
-    <w:lsdException w:name="List Table 1 Light Accent 3" w:uiPriority="46"/>
-    <w:lsdException w:name="List Table 2 Accent 3" w:uiPriority="47"/>
-    <w:lsdException w:name="List Table 3 Accent 3" w:uiPriority="48"/>
-    <w:lsdException w:name="List Table 4 Accent 3" w:uiPriority="49"/>
-    <w:lsdException w:name="List Table 5 Dark Accent 3" w:uiPriority="50"/>
-    <w:lsdException w:name="List Table 6 Colorful Accent 3" w:uiPriority="51"/>
-    <w:lsdException w:name="List Table 7 Colorful Accent 3" w:uiPriority="52"/>
-    <w:lsdException w:name="List Table 1 Light Accent 4" w:uiPriority="46"/>
-    <w:lsdException w:name="List Table 2 Accent 4" w:uiPriority="47"/>
-    <w:lsdException w:name="List Table 3 Accent 4" w:uiPriority="48"/>
-    <w:lsdException w:name="List Table 4 Accent 4" w:uiPriority="49"/>
-    <w:lsdException w:name="List Table 5 Dark Accent 4" w:uiPriority="50"/>
-    <w:lsdException w:name="List Table 6 Colorful Accent 4" w:uiPriority="51"/>
-    <w:lsdException w:name="List Table 7 Colorful Accent 4" w:uiPriority="52"/>
-    <w:lsdException w:name="List Table 1 Light Accent 5" w:uiPriority="46"/>
-    <w:lsdException w:name="List Table 2 Accent 5" w:uiPriority="47"/>
-    <w:lsdException w:name="List Table 3 Accent 5" w:uiPriority="48"/>
-    <w:lsdException w:name="List Table 4 Accent 5" w:uiPriority="49"/>
-    <w:lsdException w:name="List Table 5 Dark Accent 5" w:uiPriority="50"/>
-    <w:lsdException w:name="List Table 6 Colorful Accent 5" w:uiPriority="51"/>
-    <w:lsdException w:name="List Table 7 Colorful Accent 5" w:uiPriority="52"/>
-    <w:lsdException w:name="List Table 1 Light Accent 6" w:uiPriority="46"/>
-    <w:lsdException w:name="List Table 2 Accent 6" w:uiPriority="47"/>
-    <w:lsdException w:name="List Table 3 Accent 6" w:uiPriority="48"/>
-    <w:lsdException w:name="List Table 4 Accent 6" w:uiPriority="49"/>
-    <w:lsdException w:name="List Table 5 Dark Accent 6" w:uiPriority="50"/>
-    <w:lsdException w:name="List Table 6 Colorful Accent 6" w:uiPriority="51"/>
-    <w:lsdException w:name="List Table 7 Colorful Accent 6" w:uiPriority="52"/>
+  <w:latentStyles w:defLockedState="0" w:defUIPriority="99" w:defSemiHidden="1" w:defUnhideWhenUsed="1" w:defQFormat="0" w:count="267">
+    <w:lsdException w:name="Normal" w:semiHidden="0" w:uiPriority="0" w:unhideWhenUsed="0" w:qFormat="1"/>
+    <w:lsdException w:name="heading 1" w:semiHidden="0" w:uiPriority="9" w:unhideWhenUsed="0" w:qFormat="1"/>
+    <w:lsdException w:name="heading 2" w:uiPriority="9" w:qFormat="1"/>
+    <w:lsdException w:name="heading 3" w:uiPriority="9" w:qFormat="1"/>
+    <w:lsdException w:name="heading 4" w:uiPriority="9" w:qFormat="1"/>
+    <w:lsdException w:name="heading 5" w:uiPriority="9" w:qFormat="1"/>
+    <w:lsdException w:name="heading 6" w:uiPriority="9" w:qFormat="1"/>
+    <w:lsdException w:name="heading 7" w:uiPriority="9" w:qFormat="1"/>
+    <w:lsdException w:name="heading 8" w:uiPriority="9" w:qFormat="1"/>
+    <w:lsdException w:name="heading 9" w:uiPriority="9" w:qFormat="1"/>
+    <w:lsdException w:name="toc 1" w:uiPriority="39"/>
+    <w:lsdException w:name="toc 2" w:uiPriority="39"/>
+    <w:lsdException w:name="toc 3" w:uiPriority="39"/>
+    <w:lsdException w:name="toc 4" w:uiPriority="39"/>
+    <w:lsdException w:name="toc 5" w:uiPriority="39"/>
+    <w:lsdException w:name="toc 6" w:uiPriority="39"/>
+    <w:lsdException w:name="toc 7" w:uiPriority="39"/>
+    <w:lsdException w:name="toc 8" w:uiPriority="39"/>
+    <w:lsdException w:name="toc 9" w:uiPriority="39"/>
+    <w:lsdException w:name="caption" w:uiPriority="35" w:qFormat="1"/>
+    <w:lsdException w:name="Title" w:semiHidden="0" w:uiPriority="10" w:unhideWhenUsed="0" w:qFormat="1"/>
+    <w:lsdException w:name="Default Paragraph Font" w:uiPriority="1"/>
+    <w:lsdException w:name="Subtitle" w:semiHidden="0" w:uiPriority="11" w:unhideWhenUsed="0" w:qFormat="1"/>
+    <w:lsdException w:name="Strong" w:semiHidden="0" w:uiPriority="22" w:unhideWhenUsed="0" w:qFormat="1"/>
+    <w:lsdException w:name="Emphasis" w:semiHidden="0" w:uiPriority="20" w:unhideWhenUsed="0" w:qFormat="1"/>
+    <w:lsdException w:name="Table Grid" w:semiHidden="0" w:uiPriority="59" w:unhideWhenUsed="0"/>
+    <w:lsdException w:name="Placeholder Text" w:unhideWhenUsed="0"/>
+    <w:lsdException w:name="No Spacing" w:semiHidden="0" w:uiPriority="1" w:unhideWhenUsed="0" w:qFormat="1"/>
+    <w:lsdException w:name="Light Shading" w:semiHidden="0" w:uiPriority="60" w:unhideWhenUsed="0"/>
+    <w:lsdException w:name="Light List" w:semiHidden="0" w:uiPriority="61" w:unhideWhenUsed="0"/>
+    <w:lsdException w:name="Light Grid" w:semiHidden="0" w:uiPriority="62" w:unhideWhenUsed="0"/>
+    <w:lsdException w:name="Medium Shading 1" w:semiHidden="0" w:uiPriority="63" w:unhideWhenUsed="0"/>
+    <w:lsdException w:name="Medium Shading 2" w:semiHidden="0" w:uiPriority="64" w:unhideWhenUsed="0"/>
+    <w:lsdException w:name="Medium List 1" w:semiHidden="0" w:uiPriority="65" w:unhideWhenUsed="0"/>
+    <w:lsdException w:name="Medium List 2" w:semiHidden="0" w:uiPriority="66" w:unhideWhenUsed="0"/>
+    <w:lsdException w:name="Medium Grid 1" w:semiHidden="0" w:uiPriority="67" w:unhideWhenUsed="0"/>
+    <w:lsdException w:name="Medium Grid 2" w:semiHidden="0" w:uiPriority="68" w:unhideWhenUsed="0"/>
+    <w:lsdException w:name="Medium Grid 3" w:semiHidden="0" w:uiPriority="69" w:unhideWhenUsed="0"/>
+    <w:lsdException w:name="Dark List" w:semiHidden="0" w:uiPriority="70" w:unhideWhenUsed="0"/>
+    <w:lsdException w:name="Colorful Shading" w:semiHidden="0" w:uiPriority="71" w:unhideWhenUsed="0"/>
+    <w:lsdException w:name="Colorful List" w:semiHidden="0" w:uiPriority="72" w:unhideWhenUsed="0"/>
+    <w:lsdException w:name="Colorful Grid" w:semiHidden="0" w:uiPriority="73" w:unhideWhenUsed="0"/>
+    <w:lsdException w:name="Light Shading Accent 1" w:semiHidden="0" w:uiPriority="60" w:unhideWhenUsed="0"/>
+    <w:lsdException w:name="Light List Accent 1" w:semiHidden="0" w:uiPriority="61" w:unhideWhenUsed="0"/>
+    <w:lsdException w:name="Light Grid Accent 1" w:semiHidden="0" w:uiPriority="62" w:unhideWhenUsed="0"/>
+    <w:lsdException w:name="Medium Shading 1 Accent 1" w:semiHidden="0" w:uiPriority="63" w:unhideWhenUsed="0"/>
+    <w:lsdException w:name="Medium Shading 2 Accent 1" w:semiHidden="0" w:uiPriority="64" w:unhideWhenUsed="0"/>
+    <w:lsdException w:name="Medium List 1 Accent 1" w:semiHidden="0" w:uiPriority="65" w:unhideWhenUsed="0"/>
+    <w:lsdException w:name="Revision" w:unhideWhenUsed="0"/>
+    <w:lsdException w:name="List Paragraph" w:semiHidden="0" w:uiPriority="34" w:unhideWhenUsed="0" w:qFormat="1"/>
+    <w:lsdException w:name="Quote" w:semiHidden="0" w:uiPriority="29" w:unhideWhenUsed="0" w:qFormat="1"/>
+    <w:lsdException w:name="Intense Quote" w:semiHidden="0" w:uiPriority="30" w:unhideWhenUsed="0" w:qFormat="1"/>
+    <w:lsdException w:name="Medium List 2 Accent 1" w:semiHidden="0" w:uiPriority="66" w:unhideWhenUsed="0"/>
+    <w:lsdException w:name="Medium Grid 1 Accent 1" w:semiHidden="0" w:uiPriority="67" w:unhideWhenUsed="0"/>
+    <w:lsdException w:name="Medium Grid 2 Accent 1" w:semiHidden="0" w:uiPriority="68" w:unhideWhenUsed="0"/>
+    <w:lsdException w:name="Medium Grid 3 Accent 1" w:semiHidden="0" w:uiPriority="69" w:unhideWhenUsed="0"/>
+    <w:lsdException w:name="Dark List Accent 1" w:semiHidden="0" w:uiPriority="70" w:unhideWhenUsed="0"/>
+    <w:lsdException w:name="Colorful Shading Accent 1" w:semiHidden="0" w:uiPriority="71" w:unhideWhenUsed="0"/>
+    <w:lsdException w:name="Colorful List Accent 1" w:semiHidden="0" w:uiPriority="72" w:unhideWhenUsed="0"/>
+    <w:lsdException w:name="Colorful Grid Accent 1" w:semiHidden="0" w:uiPriority="73" w:unhideWhenUsed="0"/>
+    <w:lsdException w:name="Light Shading Accent 2" w:semiHidden="0" w:uiPriority="60" w:unhideWhenUsed="0"/>
+    <w:lsdException w:name="Light List Accent 2" w:semiHidden="0" w:uiPriority="61" w:unhideWhenUsed="0"/>
+    <w:lsdException w:name="Light Grid Accent 2" w:semiHidden="0" w:uiPriority="62" w:unhideWhenUsed="0"/>
+    <w:lsdException w:name="Medium Shading 1 Accent 2" w:semiHidden="0" w:uiPriority="63" w:unhideWhenUsed="0"/>
+    <w:lsdException w:name="Medium Shading 2 Accent 2" w:semiHidden="0" w:uiPriority="64" w:unhideWhenUsed="0"/>
+    <w:lsdException w:name="Medium List 1 Accent 2" w:semiHidden="0" w:uiPriority="65" w:unhideWhenUsed="0"/>
+    <w:lsdException w:name="Medium List 2 Accent 2" w:semiHidden="0" w:uiPriority="66" w:unhideWhenUsed="0"/>
+    <w:lsdException w:name="Medium Grid 1 Accent 2" w:semiHidden="0" w:uiPriority="67" w:unhideWhenUsed="0"/>
+    <w:lsdException w:name="Medium Grid 2 Accent 2" w:semiHidden="0" w:uiPriority="68" w:unhideWhenUsed="0"/>
+    <w:lsdException w:name="Medium Grid 3 Accent 2" w:semiHidden="0" w:uiPriority="69" w:unhideWhenUsed="0"/>
+    <w:lsdException w:name="Dark List Accent 2" w:semiHidden="0" w:uiPriority="70" w:unhideWhenUsed="0"/>
+    <w:lsdException w:name="Colorful Shading Accent 2" w:semiHidden="0" w:uiPriority="71" w:unhideWhenUsed="0"/>
+    <w:lsdException w:name="Colorful List Accent 2" w:semiHidden="0" w:uiPriority="72" w:unhideWhenUsed="0"/>
+    <w:lsdException w:name="Colorful Grid Accent 2" w:semiHidden="0" w:uiPriority="73" w:unhideWhenUsed="0"/>
+    <w:lsdException w:name="Light Shading Accent 3" w:semiHidden="0" w:uiPriority="60" w:unhideWhenUsed="0"/>
+    <w:lsdException w:name="Light List Accent 3" w:semiHidden="0" w:uiPriority="61" w:unhideWhenUsed="0"/>
+    <w:lsdException w:name="Light Grid Accent 3" w:semiHidden="0" w:uiPriority="62" w:unhideWhenUsed="0"/>
+    <w:lsdException w:name="Medium Shading 1 Accent 3" w:semiHidden="0" w:uiPriority="63" w:unhideWhenUsed="0"/>
+    <w:lsdException w:name="Medium Shading 2 Accent 3" w:semiHidden="0" w:uiPriority="64" w:unhideWhenUsed="0"/>
+    <w:lsdException w:name="Medium List 1 Accent 3" w:semiHidden="0" w:uiPriority="65" w:unhideWhenUsed="0"/>
+    <w:lsdException w:name="Medium List 2 Accent 3" w:semiHidden="0" w:uiPriority="66" w:unhideWhenUsed="0"/>
+    <w:lsdException w:name="Medium Grid 1 Accent 3" w:semiHidden="0" w:uiPriority="67" w:unhideWhenUsed="0"/>
+    <w:lsdException w:name="Medium Grid 2 Accent 3" w:semiHidden="0" w:uiPriority="68" w:unhideWhenUsed="0"/>
+    <w:lsdException w:name="Medium Grid 3 Accent 3" w:semiHidden="0" w:uiPriority="69" w:unhideWhenUsed="0"/>
+    <w:lsdException w:name="Dark List Accent 3" w:semiHidden="0" w:uiPriority="70" w:unhideWhenUsed="0"/>
+    <w:lsdException w:name="Colorful Shading Accent 3" w:semiHidden="0" w:uiPriority="71" w:unhideWhenUsed="0"/>
+    <w:lsdException w:name="Colorful List Accent 3" w:semiHidden="0" w:uiPriority="72" w:unhideWhenUsed="0"/>
+    <w:lsdException w:name="Colorful Grid Accent 3" w:semiHidden="0" w:uiPriority="73" w:unhideWhenUsed="0"/>
+    <w:lsdException w:name="Light Shading Accent 4" w:semiHidden="0" w:uiPriority="60" w:unhideWhenUsed="0"/>
+    <w:lsdException w:name="Light List Accent 4" w:semiHidden="0" w:uiPriority="61" w:unhideWhenUsed="0"/>
+    <w:lsdException w:name="Light Grid Accent 4" w:semiHidden="0" w:uiPriority="62" w:unhideWhenUsed="0"/>
+    <w:lsdException w:name="Medium Shading 1 Accent 4" w:semiHidden="0" w:uiPriority="63" w:unhideWhenUsed="0"/>
+    <w:lsdException w:name="Medium Shading 2 Accent 4" w:semiHidden="0" w:uiPriority="64" w:unhideWhenUsed="0"/>
+    <w:lsdException w:name="Medium List 1 Accent 4" w:semiHidden="0" w:uiPriority="65" w:unhideWhenUsed="0"/>
+    <w:lsdException w:name="Medium List 2 Accent 4" w:semiHidden="0" w:uiPriority="66" w:unhideWhenUsed="0"/>
+    <w:lsdException w:name="Medium Grid 1 Accent 4" w:semiHidden="0" w:uiPriority="67" w:unhideWhenUsed="0"/>
+    <w:lsdException w:name="Medium Grid 2 Accent 4" w:semiHidden="0" w:uiPriority="68" w:unhideWhenUsed="0"/>
+    <w:lsdException w:name="Medium Grid 3 Accent 4" w:semiHidden="0" w:uiPriority="69" w:unhideWhenUsed="0"/>
+    <w:lsdException w:name="Dark List Accent 4" w:semiHidden="0" w:uiPriority="70" w:unhideWhenUsed="0"/>
+    <w:lsdException w:name="Colorful Shading Accent 4" w:semiHidden="0" w:uiPriority="71" w:unhideWhenUsed="0"/>
+    <w:lsdException w:name="Colorful List Accent 4" w:semiHidden="0" w:uiPriority="72" w:unhideWhenUsed="0"/>
+    <w:lsdException w:name="Colorful Grid Accent 4" w:semiHidden="0" w:uiPriority="73" w:unhideWhenUsed="0"/>
+    <w:lsdException w:name="Light Shading Accent 5" w:semiHidden="0" w:uiPriority="60" w:unhideWhenUsed="0"/>
+    <w:lsdException w:name="Light List Accent 5" w:semiHidden="0" w:uiPriority="61" w:unhideWhenUsed="0"/>
+    <w:lsdException w:name="Light Grid Accent 5" w:semiHidden="0" w:uiPriority="62" w:unhideWhenUsed="0"/>
+    <w:lsdException w:name="Medium Shading 1 Accent 5" w:semiHidden="0" w:uiPriority="63" w:unhideWhenUsed="0"/>
+    <w:lsdException w:name="Medium Shading 2 Accent 5" w:semiHidden="0" w:uiPriority="64" w:unhideWhenUsed="0"/>
+    <w:lsdException w:name="Medium List 1 Accent 5" w:semiHidden="0" w:uiPriority="65" w:unhideWhenUsed="0"/>
+    <w:lsdException w:name="Medium List 2 Accent 5" w:semiHidden="0" w:uiPriority="66" w:unhideWhenUsed="0"/>
+    <w:lsdException w:name="Medium Grid 1 Accent 5" w:semiHidden="0" w:uiPriority="67" w:unhideWhenUsed="0"/>
+    <w:lsdException w:name="Medium Grid 2 Accent 5" w:semiHidden="0" w:uiPriority="68" w:unhideWhenUsed="0"/>
+    <w:lsdException w:name="Medium Grid 3 Accent 5" w:semiHidden="0" w:uiPriority="69" w:unhideWhenUsed="0"/>
+    <w:lsdException w:name="Dark List Accent 5" w:semiHidden="0" w:uiPriority="70" w:unhideWhenUsed="0"/>
+    <w:lsdException w:name="Colorful Shading Accent 5" w:semiHidden="0" w:uiPriority="71" w:unhideWhenUsed="0"/>
+    <w:lsdException w:name="Colorful List Accent 5" w:semiHidden="0" w:uiPriority="72" w:unhideWhenUsed="0"/>
+    <w:lsdException w:name="Colorful Grid Accent 5" w:semiHidden="0" w:uiPriority="73" w:unhideWhenUsed="0"/>
+    <w:lsdException w:name="Light Shading Accent 6" w:semiHidden="0" w:uiPriority="60" w:unhideWhenUsed="0"/>
+    <w:lsdException w:name="Light List Accent 6" w:semiHidden="0" w:uiPriority="61" w:unhideWhenUsed="0"/>
+    <w:lsdException w:name="Light Grid Accent 6" w:semiHidden="0" w:uiPriority="62" w:unhideWhenUsed="0"/>
+    <w:lsdException w:name="Medium Shading 1 Accent 6" w:semiHidden="0" w:uiPriority="63" w:unhideWhenUsed="0"/>
+    <w:lsdException w:name="Medium Shading 2 Accent 6" w:semiHidden="0" w:uiPriority="64" w:unhideWhenUsed="0"/>
+    <w:lsdException w:name="Medium List 1 Accent 6" w:semiHidden="0" w:uiPriority="65" w:unhideWhenUsed="0"/>
+    <w:lsdException w:name="Medium List 2 Accent 6" w:semiHidden="0" w:uiPriority="66" w:unhideWhenUsed="0"/>
+    <w:lsdException w:name="Medium Grid 1 Accent 6" w:semiHidden="0" w:uiPriority="67" w:unhideWhenUsed="0"/>
+    <w:lsdException w:name="Medium Grid 2 Accent 6" w:semiHidden="0" w:uiPriority="68" w:unhideWhenUsed="0"/>
+    <w:lsdException w:name="Medium Grid 3 Accent 6" w:semiHidden="0" w:uiPriority="69" w:unhideWhenUsed="0"/>
+    <w:lsdException w:name="Dark List Accent 6" w:semiHidden="0" w:uiPriority="70" w:unhideWhenUsed="0"/>
+    <w:lsdException w:name="Colorful Shading Accent 6" w:semiHidden="0" w:uiPriority="71" w:unhideWhenUsed="0"/>
+    <w:lsdException w:name="Colorful List Accent 6" w:semiHidden="0" w:uiPriority="72" w:unhideWhenUsed="0"/>
+    <w:lsdException w:name="Colorful Grid Accent 6" w:semiHidden="0" w:uiPriority="73" w:unhideWhenUsed="0"/>
+    <w:lsdException w:name="Subtle Emphasis" w:semiHidden="0" w:uiPriority="19" w:unhideWhenUsed="0" w:qFormat="1"/>
+    <w:lsdException w:name="Intense Emphasis" w:semiHidden="0" w:uiPriority="21" w:unhideWhenUsed="0" w:qFormat="1"/>
+    <w:lsdException w:name="Subtle Reference" w:semiHidden="0" w:uiPriority="31" w:unhideWhenUsed="0" w:qFormat="1"/>
+    <w:lsdException w:name="Intense Reference" w:semiHidden="0" w:uiPriority="32" w:unhideWhenUsed="0" w:qFormat="1"/>
+    <w:lsdException w:name="Book Title" w:semiHidden="0" w:uiPriority="33" w:unhideWhenUsed="0" w:qFormat="1"/>
+    <w:lsdException w:name="Bibliography" w:uiPriority="37"/>
+    <w:lsdException w:name="TOC Heading" w:uiPriority="39" w:qFormat="1"/>
   </w:latentStyles>
   <w:style w:type="paragraph" w:default="1" w:styleId="Normal">
     <w:name w:val="Normal"/>
@@ -4046,6 +4261,295 @@
       <w:sz w:val="26"/>
       <w:szCs w:val="26"/>
     </w:rPr>
+  </w:style>
+  <w:style w:type="paragraph" w:styleId="ListParagraph">
+    <w:name w:val="List Paragraph"/>
+    <w:basedOn w:val="Normal"/>
+    <w:uiPriority w:val="34"/>
+    <w:qFormat/>
+    <w:rsid w:val="001770EB"/>
+    <w:pPr>
+      <w:ind w:left="720"/>
+      <w:contextualSpacing/>
+    </w:pPr>
+  </w:style>
+</w:styles>
+</file>
+
+<file path=word/stylesWithEffects.xml><?xml version="1.0" encoding="utf-8"?>
+<w:styles xmlns:wpc="http://schemas.microsoft.com/office/word/2010/wordprocessingCanvas" xmlns:mc="http://schemas.openxmlformats.org/markup-compatibility/2006" xmlns:o="urn:schemas-microsoft-com:office:office" xmlns:r="http://schemas.openxmlformats.org/officeDocument/2006/relationships" xmlns:m="http://schemas.openxmlformats.org/officeDocument/2006/math" xmlns:v="urn:schemas-microsoft-com:vml" xmlns:wp14="http://schemas.microsoft.com/office/word/2010/wordprocessingDrawing" xmlns:wp="http://schemas.openxmlformats.org/drawingml/2006/wordprocessingDrawing" xmlns:w10="urn:schemas-microsoft-com:office:word" xmlns:w="http://schemas.openxmlformats.org/wordprocessingml/2006/main" xmlns:w14="http://schemas.microsoft.com/office/word/2010/wordml" xmlns:wpg="http://schemas.microsoft.com/office/word/2010/wordprocessingGroup" xmlns:wpi="http://schemas.microsoft.com/office/word/2010/wordprocessingInk" xmlns:wne="http://schemas.microsoft.com/office/word/2006/wordml" xmlns:wps="http://schemas.microsoft.com/office/word/2010/wordprocessingShape" mc:Ignorable="w14 wp14">
+  <w:docDefaults>
+    <w:rPrDefault>
+      <w:rPr>
+        <w:rFonts w:asciiTheme="minorHAnsi" w:eastAsiaTheme="minorEastAsia" w:hAnsiTheme="minorHAnsi" w:cstheme="minorBidi"/>
+        <w:sz w:val="22"/>
+        <w:szCs w:val="22"/>
+        <w:lang w:val="nl-NL" w:eastAsia="nl-NL" w:bidi="ar-SA"/>
+      </w:rPr>
+    </w:rPrDefault>
+    <w:pPrDefault>
+      <w:pPr>
+        <w:spacing w:after="200" w:line="276" w:lineRule="auto"/>
+      </w:pPr>
+    </w:pPrDefault>
+  </w:docDefaults>
+  <w:latentStyles w:defLockedState="0" w:defUIPriority="99" w:defSemiHidden="1" w:defUnhideWhenUsed="1" w:defQFormat="0" w:count="267">
+    <w:lsdException w:name="Normal" w:semiHidden="0" w:uiPriority="0" w:unhideWhenUsed="0" w:qFormat="1"/>
+    <w:lsdException w:name="heading 1" w:semiHidden="0" w:uiPriority="9" w:unhideWhenUsed="0" w:qFormat="1"/>
+    <w:lsdException w:name="heading 2" w:uiPriority="9" w:qFormat="1"/>
+    <w:lsdException w:name="heading 3" w:uiPriority="9" w:qFormat="1"/>
+    <w:lsdException w:name="heading 4" w:uiPriority="9" w:qFormat="1"/>
+    <w:lsdException w:name="heading 5" w:uiPriority="9" w:qFormat="1"/>
+    <w:lsdException w:name="heading 6" w:uiPriority="9" w:qFormat="1"/>
+    <w:lsdException w:name="heading 7" w:uiPriority="9" w:qFormat="1"/>
+    <w:lsdException w:name="heading 8" w:uiPriority="9" w:qFormat="1"/>
+    <w:lsdException w:name="heading 9" w:uiPriority="9" w:qFormat="1"/>
+    <w:lsdException w:name="toc 1" w:uiPriority="39"/>
+    <w:lsdException w:name="toc 2" w:uiPriority="39"/>
+    <w:lsdException w:name="toc 3" w:uiPriority="39"/>
+    <w:lsdException w:name="toc 4" w:uiPriority="39"/>
+    <w:lsdException w:name="toc 5" w:uiPriority="39"/>
+    <w:lsdException w:name="toc 6" w:uiPriority="39"/>
+    <w:lsdException w:name="toc 7" w:uiPriority="39"/>
+    <w:lsdException w:name="toc 8" w:uiPriority="39"/>
+    <w:lsdException w:name="toc 9" w:uiPriority="39"/>
+    <w:lsdException w:name="caption" w:uiPriority="35" w:qFormat="1"/>
+    <w:lsdException w:name="Title" w:semiHidden="0" w:uiPriority="10" w:unhideWhenUsed="0" w:qFormat="1"/>
+    <w:lsdException w:name="Default Paragraph Font" w:uiPriority="1"/>
+    <w:lsdException w:name="Subtitle" w:semiHidden="0" w:uiPriority="11" w:unhideWhenUsed="0" w:qFormat="1"/>
+    <w:lsdException w:name="Strong" w:semiHidden="0" w:uiPriority="22" w:unhideWhenUsed="0" w:qFormat="1"/>
+    <w:lsdException w:name="Emphasis" w:semiHidden="0" w:uiPriority="20" w:unhideWhenUsed="0" w:qFormat="1"/>
+    <w:lsdException w:name="Table Grid" w:semiHidden="0" w:uiPriority="59" w:unhideWhenUsed="0"/>
+    <w:lsdException w:name="Placeholder Text" w:unhideWhenUsed="0"/>
+    <w:lsdException w:name="No Spacing" w:semiHidden="0" w:uiPriority="1" w:unhideWhenUsed="0" w:qFormat="1"/>
+    <w:lsdException w:name="Light Shading" w:semiHidden="0" w:uiPriority="60" w:unhideWhenUsed="0"/>
+    <w:lsdException w:name="Light List" w:semiHidden="0" w:uiPriority="61" w:unhideWhenUsed="0"/>
+    <w:lsdException w:name="Light Grid" w:semiHidden="0" w:uiPriority="62" w:unhideWhenUsed="0"/>
+    <w:lsdException w:name="Medium Shading 1" w:semiHidden="0" w:uiPriority="63" w:unhideWhenUsed="0"/>
+    <w:lsdException w:name="Medium Shading 2" w:semiHidden="0" w:uiPriority="64" w:unhideWhenUsed="0"/>
+    <w:lsdException w:name="Medium List 1" w:semiHidden="0" w:uiPriority="65" w:unhideWhenUsed="0"/>
+    <w:lsdException w:name="Medium List 2" w:semiHidden="0" w:uiPriority="66" w:unhideWhenUsed="0"/>
+    <w:lsdException w:name="Medium Grid 1" w:semiHidden="0" w:uiPriority="67" w:unhideWhenUsed="0"/>
+    <w:lsdException w:name="Medium Grid 2" w:semiHidden="0" w:uiPriority="68" w:unhideWhenUsed="0"/>
+    <w:lsdException w:name="Medium Grid 3" w:semiHidden="0" w:uiPriority="69" w:unhideWhenUsed="0"/>
+    <w:lsdException w:name="Dark List" w:semiHidden="0" w:uiPriority="70" w:unhideWhenUsed="0"/>
+    <w:lsdException w:name="Colorful Shading" w:semiHidden="0" w:uiPriority="71" w:unhideWhenUsed="0"/>
+    <w:lsdException w:name="Colorful List" w:semiHidden="0" w:uiPriority="72" w:unhideWhenUsed="0"/>
+    <w:lsdException w:name="Colorful Grid" w:semiHidden="0" w:uiPriority="73" w:unhideWhenUsed="0"/>
+    <w:lsdException w:name="Light Shading Accent 1" w:semiHidden="0" w:uiPriority="60" w:unhideWhenUsed="0"/>
+    <w:lsdException w:name="Light List Accent 1" w:semiHidden="0" w:uiPriority="61" w:unhideWhenUsed="0"/>
+    <w:lsdException w:name="Light Grid Accent 1" w:semiHidden="0" w:uiPriority="62" w:unhideWhenUsed="0"/>
+    <w:lsdException w:name="Medium Shading 1 Accent 1" w:semiHidden="0" w:uiPriority="63" w:unhideWhenUsed="0"/>
+    <w:lsdException w:name="Medium Shading 2 Accent 1" w:semiHidden="0" w:uiPriority="64" w:unhideWhenUsed="0"/>
+    <w:lsdException w:name="Medium List 1 Accent 1" w:semiHidden="0" w:uiPriority="65" w:unhideWhenUsed="0"/>
+    <w:lsdException w:name="Revision" w:unhideWhenUsed="0"/>
+    <w:lsdException w:name="List Paragraph" w:semiHidden="0" w:uiPriority="34" w:unhideWhenUsed="0" w:qFormat="1"/>
+    <w:lsdException w:name="Quote" w:semiHidden="0" w:uiPriority="29" w:unhideWhenUsed="0" w:qFormat="1"/>
+    <w:lsdException w:name="Intense Quote" w:semiHidden="0" w:uiPriority="30" w:unhideWhenUsed="0" w:qFormat="1"/>
+    <w:lsdException w:name="Medium List 2 Accent 1" w:semiHidden="0" w:uiPriority="66" w:unhideWhenUsed="0"/>
+    <w:lsdException w:name="Medium Grid 1 Accent 1" w:semiHidden="0" w:uiPriority="67" w:unhideWhenUsed="0"/>
+    <w:lsdException w:name="Medium Grid 2 Accent 1" w:semiHidden="0" w:uiPriority="68" w:unhideWhenUsed="0"/>
+    <w:lsdException w:name="Medium Grid 3 Accent 1" w:semiHidden="0" w:uiPriority="69" w:unhideWhenUsed="0"/>
+    <w:lsdException w:name="Dark List Accent 1" w:semiHidden="0" w:uiPriority="70" w:unhideWhenUsed="0"/>
+    <w:lsdException w:name="Colorful Shading Accent 1" w:semiHidden="0" w:uiPriority="71" w:unhideWhenUsed="0"/>
+    <w:lsdException w:name="Colorful List Accent 1" w:semiHidden="0" w:uiPriority="72" w:unhideWhenUsed="0"/>
+    <w:lsdException w:name="Colorful Grid Accent 1" w:semiHidden="0" w:uiPriority="73" w:unhideWhenUsed="0"/>
+    <w:lsdException w:name="Light Shading Accent 2" w:semiHidden="0" w:uiPriority="60" w:unhideWhenUsed="0"/>
+    <w:lsdException w:name="Light List Accent 2" w:semiHidden="0" w:uiPriority="61" w:unhideWhenUsed="0"/>
+    <w:lsdException w:name="Light Grid Accent 2" w:semiHidden="0" w:uiPriority="62" w:unhideWhenUsed="0"/>
+    <w:lsdException w:name="Medium Shading 1 Accent 2" w:semiHidden="0" w:uiPriority="63" w:unhideWhenUsed="0"/>
+    <w:lsdException w:name="Medium Shading 2 Accent 2" w:semiHidden="0" w:uiPriority="64" w:unhideWhenUsed="0"/>
+    <w:lsdException w:name="Medium List 1 Accent 2" w:semiHidden="0" w:uiPriority="65" w:unhideWhenUsed="0"/>
+    <w:lsdException w:name="Medium List 2 Accent 2" w:semiHidden="0" w:uiPriority="66" w:unhideWhenUsed="0"/>
+    <w:lsdException w:name="Medium Grid 1 Accent 2" w:semiHidden="0" w:uiPriority="67" w:unhideWhenUsed="0"/>
+    <w:lsdException w:name="Medium Grid 2 Accent 2" w:semiHidden="0" w:uiPriority="68" w:unhideWhenUsed="0"/>
+    <w:lsdException w:name="Medium Grid 3 Accent 2" w:semiHidden="0" w:uiPriority="69" w:unhideWhenUsed="0"/>
+    <w:lsdException w:name="Dark List Accent 2" w:semiHidden="0" w:uiPriority="70" w:unhideWhenUsed="0"/>
+    <w:lsdException w:name="Colorful Shading Accent 2" w:semiHidden="0" w:uiPriority="71" w:unhideWhenUsed="0"/>
+    <w:lsdException w:name="Colorful List Accent 2" w:semiHidden="0" w:uiPriority="72" w:unhideWhenUsed="0"/>
+    <w:lsdException w:name="Colorful Grid Accent 2" w:semiHidden="0" w:uiPriority="73" w:unhideWhenUsed="0"/>
+    <w:lsdException w:name="Light Shading Accent 3" w:semiHidden="0" w:uiPriority="60" w:unhideWhenUsed="0"/>
+    <w:lsdException w:name="Light List Accent 3" w:semiHidden="0" w:uiPriority="61" w:unhideWhenUsed="0"/>
+    <w:lsdException w:name="Light Grid Accent 3" w:semiHidden="0" w:uiPriority="62" w:unhideWhenUsed="0"/>
+    <w:lsdException w:name="Medium Shading 1 Accent 3" w:semiHidden="0" w:uiPriority="63" w:unhideWhenUsed="0"/>
+    <w:lsdException w:name="Medium Shading 2 Accent 3" w:semiHidden="0" w:uiPriority="64" w:unhideWhenUsed="0"/>
+    <w:lsdException w:name="Medium List 1 Accent 3" w:semiHidden="0" w:uiPriority="65" w:unhideWhenUsed="0"/>
+    <w:lsdException w:name="Medium List 2 Accent 3" w:semiHidden="0" w:uiPriority="66" w:unhideWhenUsed="0"/>
+    <w:lsdException w:name="Medium Grid 1 Accent 3" w:semiHidden="0" w:uiPriority="67" w:unhideWhenUsed="0"/>
+    <w:lsdException w:name="Medium Grid 2 Accent 3" w:semiHidden="0" w:uiPriority="68" w:unhideWhenUsed="0"/>
+    <w:lsdException w:name="Medium Grid 3 Accent 3" w:semiHidden="0" w:uiPriority="69" w:unhideWhenUsed="0"/>
+    <w:lsdException w:name="Dark List Accent 3" w:semiHidden="0" w:uiPriority="70" w:unhideWhenUsed="0"/>
+    <w:lsdException w:name="Colorful Shading Accent 3" w:semiHidden="0" w:uiPriority="71" w:unhideWhenUsed="0"/>
+    <w:lsdException w:name="Colorful List Accent 3" w:semiHidden="0" w:uiPriority="72" w:unhideWhenUsed="0"/>
+    <w:lsdException w:name="Colorful Grid Accent 3" w:semiHidden="0" w:uiPriority="73" w:unhideWhenUsed="0"/>
+    <w:lsdException w:name="Light Shading Accent 4" w:semiHidden="0" w:uiPriority="60" w:unhideWhenUsed="0"/>
+    <w:lsdException w:name="Light List Accent 4" w:semiHidden="0" w:uiPriority="61" w:unhideWhenUsed="0"/>
+    <w:lsdException w:name="Light Grid Accent 4" w:semiHidden="0" w:uiPriority="62" w:unhideWhenUsed="0"/>
+    <w:lsdException w:name="Medium Shading 1 Accent 4" w:semiHidden="0" w:uiPriority="63" w:unhideWhenUsed="0"/>
+    <w:lsdException w:name="Medium Shading 2 Accent 4" w:semiHidden="0" w:uiPriority="64" w:unhideWhenUsed="0"/>
+    <w:lsdException w:name="Medium List 1 Accent 4" w:semiHidden="0" w:uiPriority="65" w:unhideWhenUsed="0"/>
+    <w:lsdException w:name="Medium List 2 Accent 4" w:semiHidden="0" w:uiPriority="66" w:unhideWhenUsed="0"/>
+    <w:lsdException w:name="Medium Grid 1 Accent 4" w:semiHidden="0" w:uiPriority="67" w:unhideWhenUsed="0"/>
+    <w:lsdException w:name="Medium Grid 2 Accent 4" w:semiHidden="0" w:uiPriority="68" w:unhideWhenUsed="0"/>
+    <w:lsdException w:name="Medium Grid 3 Accent 4" w:semiHidden="0" w:uiPriority="69" w:unhideWhenUsed="0"/>
+    <w:lsdException w:name="Dark List Accent 4" w:semiHidden="0" w:uiPriority="70" w:unhideWhenUsed="0"/>
+    <w:lsdException w:name="Colorful Shading Accent 4" w:semiHidden="0" w:uiPriority="71" w:unhideWhenUsed="0"/>
+    <w:lsdException w:name="Colorful List Accent 4" w:semiHidden="0" w:uiPriority="72" w:unhideWhenUsed="0"/>
+    <w:lsdException w:name="Colorful Grid Accent 4" w:semiHidden="0" w:uiPriority="73" w:unhideWhenUsed="0"/>
+    <w:lsdException w:name="Light Shading Accent 5" w:semiHidden="0" w:uiPriority="60" w:unhideWhenUsed="0"/>
+    <w:lsdException w:name="Light List Accent 5" w:semiHidden="0" w:uiPriority="61" w:unhideWhenUsed="0"/>
+    <w:lsdException w:name="Light Grid Accent 5" w:semiHidden="0" w:uiPriority="62" w:unhideWhenUsed="0"/>
+    <w:lsdException w:name="Medium Shading 1 Accent 5" w:semiHidden="0" w:uiPriority="63" w:unhideWhenUsed="0"/>
+    <w:lsdException w:name="Medium Shading 2 Accent 5" w:semiHidden="0" w:uiPriority="64" w:unhideWhenUsed="0"/>
+    <w:lsdException w:name="Medium List 1 Accent 5" w:semiHidden="0" w:uiPriority="65" w:unhideWhenUsed="0"/>
+    <w:lsdException w:name="Medium List 2 Accent 5" w:semiHidden="0" w:uiPriority="66" w:unhideWhenUsed="0"/>
+    <w:lsdException w:name="Medium Grid 1 Accent 5" w:semiHidden="0" w:uiPriority="67" w:unhideWhenUsed="0"/>
+    <w:lsdException w:name="Medium Grid 2 Accent 5" w:semiHidden="0" w:uiPriority="68" w:unhideWhenUsed="0"/>
+    <w:lsdException w:name="Medium Grid 3 Accent 5" w:semiHidden="0" w:uiPriority="69" w:unhideWhenUsed="0"/>
+    <w:lsdException w:name="Dark List Accent 5" w:semiHidden="0" w:uiPriority="70" w:unhideWhenUsed="0"/>
+    <w:lsdException w:name="Colorful Shading Accent 5" w:semiHidden="0" w:uiPriority="71" w:unhideWhenUsed="0"/>
+    <w:lsdException w:name="Colorful List Accent 5" w:semiHidden="0" w:uiPriority="72" w:unhideWhenUsed="0"/>
+    <w:lsdException w:name="Colorful Grid Accent 5" w:semiHidden="0" w:uiPriority="73" w:unhideWhenUsed="0"/>
+    <w:lsdException w:name="Light Shading Accent 6" w:semiHidden="0" w:uiPriority="60" w:unhideWhenUsed="0"/>
+    <w:lsdException w:name="Light List Accent 6" w:semiHidden="0" w:uiPriority="61" w:unhideWhenUsed="0"/>
+    <w:lsdException w:name="Light Grid Accent 6" w:semiHidden="0" w:uiPriority="62" w:unhideWhenUsed="0"/>
+    <w:lsdException w:name="Medium Shading 1 Accent 6" w:semiHidden="0" w:uiPriority="63" w:unhideWhenUsed="0"/>
+    <w:lsdException w:name="Medium Shading 2 Accent 6" w:semiHidden="0" w:uiPriority="64" w:unhideWhenUsed="0"/>
+    <w:lsdException w:name="Medium List 1 Accent 6" w:semiHidden="0" w:uiPriority="65" w:unhideWhenUsed="0"/>
+    <w:lsdException w:name="Medium List 2 Accent 6" w:semiHidden="0" w:uiPriority="66" w:unhideWhenUsed="0"/>
+    <w:lsdException w:name="Medium Grid 1 Accent 6" w:semiHidden="0" w:uiPriority="67" w:unhideWhenUsed="0"/>
+    <w:lsdException w:name="Medium Grid 2 Accent 6" w:semiHidden="0" w:uiPriority="68" w:unhideWhenUsed="0"/>
+    <w:lsdException w:name="Medium Grid 3 Accent 6" w:semiHidden="0" w:uiPriority="69" w:unhideWhenUsed="0"/>
+    <w:lsdException w:name="Dark List Accent 6" w:semiHidden="0" w:uiPriority="70" w:unhideWhenUsed="0"/>
+    <w:lsdException w:name="Colorful Shading Accent 6" w:semiHidden="0" w:uiPriority="71" w:unhideWhenUsed="0"/>
+    <w:lsdException w:name="Colorful List Accent 6" w:semiHidden="0" w:uiPriority="72" w:unhideWhenUsed="0"/>
+    <w:lsdException w:name="Colorful Grid Accent 6" w:semiHidden="0" w:uiPriority="73" w:unhideWhenUsed="0"/>
+    <w:lsdException w:name="Subtle Emphasis" w:semiHidden="0" w:uiPriority="19" w:unhideWhenUsed="0" w:qFormat="1"/>
+    <w:lsdException w:name="Intense Emphasis" w:semiHidden="0" w:uiPriority="21" w:unhideWhenUsed="0" w:qFormat="1"/>
+    <w:lsdException w:name="Subtle Reference" w:semiHidden="0" w:uiPriority="31" w:unhideWhenUsed="0" w:qFormat="1"/>
+    <w:lsdException w:name="Intense Reference" w:semiHidden="0" w:uiPriority="32" w:unhideWhenUsed="0" w:qFormat="1"/>
+    <w:lsdException w:name="Book Title" w:semiHidden="0" w:uiPriority="33" w:unhideWhenUsed="0" w:qFormat="1"/>
+    <w:lsdException w:name="Bibliography" w:uiPriority="37"/>
+    <w:lsdException w:name="TOC Heading" w:uiPriority="39" w:qFormat="1"/>
+  </w:latentStyles>
+  <w:style w:type="paragraph" w:default="1" w:styleId="Normal">
+    <w:name w:val="Normal"/>
+    <w:qFormat/>
+  </w:style>
+  <w:style w:type="paragraph" w:styleId="Heading1">
+    <w:name w:val="heading 1"/>
+    <w:basedOn w:val="Normal"/>
+    <w:next w:val="Normal"/>
+    <w:link w:val="Heading1Char"/>
+    <w:uiPriority w:val="9"/>
+    <w:qFormat/>
+    <w:rsid w:val="00E53A24"/>
+    <w:pPr>
+      <w:keepNext/>
+      <w:keepLines/>
+      <w:spacing w:before="480" w:after="0"/>
+      <w:outlineLvl w:val="0"/>
+    </w:pPr>
+    <w:rPr>
+      <w:rFonts w:asciiTheme="majorHAnsi" w:eastAsiaTheme="majorEastAsia" w:hAnsiTheme="majorHAnsi" w:cstheme="majorBidi"/>
+      <w:b/>
+      <w:bCs/>
+      <w:color w:val="365F91" w:themeColor="accent1" w:themeShade="BF"/>
+      <w:sz w:val="28"/>
+      <w:szCs w:val="28"/>
+    </w:rPr>
+  </w:style>
+  <w:style w:type="paragraph" w:styleId="Heading2">
+    <w:name w:val="heading 2"/>
+    <w:basedOn w:val="Normal"/>
+    <w:next w:val="Normal"/>
+    <w:link w:val="Heading2Char"/>
+    <w:uiPriority w:val="9"/>
+    <w:unhideWhenUsed/>
+    <w:qFormat/>
+    <w:rsid w:val="00E53A24"/>
+    <w:pPr>
+      <w:keepNext/>
+      <w:keepLines/>
+      <w:spacing w:before="200" w:after="0"/>
+      <w:outlineLvl w:val="1"/>
+    </w:pPr>
+    <w:rPr>
+      <w:rFonts w:asciiTheme="majorHAnsi" w:eastAsiaTheme="majorEastAsia" w:hAnsiTheme="majorHAnsi" w:cstheme="majorBidi"/>
+      <w:b/>
+      <w:bCs/>
+      <w:color w:val="4F81BD" w:themeColor="accent1"/>
+      <w:sz w:val="26"/>
+      <w:szCs w:val="26"/>
+    </w:rPr>
+  </w:style>
+  <w:style w:type="character" w:default="1" w:styleId="DefaultParagraphFont">
+    <w:name w:val="Default Paragraph Font"/>
+    <w:uiPriority w:val="1"/>
+    <w:semiHidden/>
+    <w:unhideWhenUsed/>
+  </w:style>
+  <w:style w:type="table" w:default="1" w:styleId="TableNormal">
+    <w:name w:val="Normal Table"/>
+    <w:uiPriority w:val="99"/>
+    <w:semiHidden/>
+    <w:unhideWhenUsed/>
+    <w:tblPr>
+      <w:tblInd w:w="0" w:type="dxa"/>
+      <w:tblCellMar>
+        <w:top w:w="0" w:type="dxa"/>
+        <w:left w:w="108" w:type="dxa"/>
+        <w:bottom w:w="0" w:type="dxa"/>
+        <w:right w:w="108" w:type="dxa"/>
+      </w:tblCellMar>
+    </w:tblPr>
+  </w:style>
+  <w:style w:type="numbering" w:default="1" w:styleId="NoList">
+    <w:name w:val="No List"/>
+    <w:uiPriority w:val="99"/>
+    <w:semiHidden/>
+    <w:unhideWhenUsed/>
+  </w:style>
+  <w:style w:type="character" w:customStyle="1" w:styleId="Heading1Char">
+    <w:name w:val="Heading 1 Char"/>
+    <w:basedOn w:val="DefaultParagraphFont"/>
+    <w:link w:val="Heading1"/>
+    <w:uiPriority w:val="9"/>
+    <w:rsid w:val="00E53A24"/>
+    <w:rPr>
+      <w:rFonts w:asciiTheme="majorHAnsi" w:eastAsiaTheme="majorEastAsia" w:hAnsiTheme="majorHAnsi" w:cstheme="majorBidi"/>
+      <w:b/>
+      <w:bCs/>
+      <w:color w:val="365F91" w:themeColor="accent1" w:themeShade="BF"/>
+      <w:sz w:val="28"/>
+      <w:szCs w:val="28"/>
+    </w:rPr>
+  </w:style>
+  <w:style w:type="character" w:customStyle="1" w:styleId="Heading2Char">
+    <w:name w:val="Heading 2 Char"/>
+    <w:basedOn w:val="DefaultParagraphFont"/>
+    <w:link w:val="Heading2"/>
+    <w:uiPriority w:val="9"/>
+    <w:rsid w:val="00E53A24"/>
+    <w:rPr>
+      <w:rFonts w:asciiTheme="majorHAnsi" w:eastAsiaTheme="majorEastAsia" w:hAnsiTheme="majorHAnsi" w:cstheme="majorBidi"/>
+      <w:b/>
+      <w:bCs/>
+      <w:color w:val="4F81BD" w:themeColor="accent1"/>
+      <w:sz w:val="26"/>
+      <w:szCs w:val="26"/>
+    </w:rPr>
+  </w:style>
+  <w:style w:type="paragraph" w:styleId="ListParagraph">
+    <w:name w:val="List Paragraph"/>
+    <w:basedOn w:val="Normal"/>
+    <w:uiPriority w:val="34"/>
+    <w:qFormat/>
+    <w:rsid w:val="001770EB"/>
+    <w:pPr>
+      <w:ind w:left="720"/>
+      <w:contextualSpacing/>
+    </w:pPr>
   </w:style>
 </w:styles>
 </file>

</xml_diff>